<commit_message>
Minor modifications    Documentation. Updated the author list.    Main. Minor generalization to the expressions for longitude and latitude.    Makefile. Main. Restored the compilation options for parallelization.       Bugs fixed.
</commit_message>
<xml_diff>
--- a/doc/Grid_Interpolator_v_2_0_documentation_modifications_after_release_highlighted.docx
+++ b/doc/Grid_Interpolator_v_2_0_documentation_modifications_after_release_highlighted.docx
@@ -1362,6 +1362,7 @@
         <w:t xml:space="preserve"> Development for the </w:t>
       </w:r>
       <w:proofErr w:type="spellStart"/>
+      <w:proofErr w:type="gramStart"/>
       <w:r>
         <w:rPr>
           <w:sz w:val="20"/>
@@ -1391,7 +1392,15 @@
           <w:sz w:val="20"/>
           <w:szCs w:val="20"/>
         </w:rPr>
-        <w:t xml:space="preserve"> 2015-2017, in compliance with the Decree of 21 April 2016. Reference </w:t>
+        <w:t xml:space="preserve"> 2015-2017, in compliance with the Decree of 21 April 2016</w:t>
+      </w:r>
+      <w:proofErr w:type="gramEnd"/>
+      <w:r>
+        <w:rPr>
+          <w:sz w:val="20"/>
+          <w:szCs w:val="20"/>
+        </w:rPr>
+        <w:t xml:space="preserve">. Reference </w:t>
       </w:r>
       <w:proofErr w:type="spellStart"/>
       <w:r>
@@ -1623,8 +1632,6 @@
           <w:delText xml:space="preserve">height </w:delText>
         </w:r>
       </w:del>
-      <w:bookmarkStart w:id="6" w:name="_GoBack"/>
-      <w:bookmarkEnd w:id="6"/>
       <w:r>
         <w:rPr>
           <w:rFonts w:ascii="Times New Roman" w:hAnsi="Times New Roman"/>
@@ -1792,62 +1799,126 @@
         </w:rPr>
         <w:t xml:space="preserve">” </w:t>
       </w:r>
-      <w:r>
-        <w:rPr>
-          <w:rFonts w:ascii="Times New Roman" w:hAnsi="Times New Roman"/>
-          <w:sz w:val="20"/>
-          <w:szCs w:val="20"/>
-        </w:rPr>
-        <w:t>is</w:t>
-      </w:r>
-      <w:r>
-        <w:rPr>
-          <w:rFonts w:ascii="Times New Roman" w:hAnsi="Times New Roman"/>
-          <w:sz w:val="20"/>
-          <w:szCs w:val="20"/>
-        </w:rPr>
-        <w:t xml:space="preserve"> writ</w:t>
-      </w:r>
-      <w:r>
-        <w:rPr>
-          <w:rFonts w:ascii="Times New Roman" w:hAnsi="Times New Roman"/>
-          <w:sz w:val="20"/>
-          <w:szCs w:val="20"/>
-        </w:rPr>
-        <w:t>ten by Andrea Amicarelli</w:t>
-      </w:r>
-      <w:r>
-        <w:rPr>
-          <w:rFonts w:ascii="Times New Roman" w:hAnsi="Times New Roman"/>
-          <w:sz w:val="20"/>
-          <w:szCs w:val="20"/>
-        </w:rPr>
-        <w:t xml:space="preserve"> (email address: </w:t>
-      </w:r>
-      <w:r>
-        <w:rPr>
-          <w:rFonts w:ascii="Times New Roman" w:hAnsi="Times New Roman"/>
-          <w:sz w:val="20"/>
-          <w:szCs w:val="20"/>
-        </w:rPr>
-        <w:t>andrea.amicarelli@rse-web.it</w:t>
-      </w:r>
-      <w:r>
-        <w:rPr>
-          <w:rFonts w:ascii="Times New Roman" w:hAnsi="Times New Roman"/>
-          <w:sz w:val="20"/>
-          <w:szCs w:val="20"/>
-        </w:rPr>
-        <w:t>)</w:t>
-      </w:r>
-      <w:r>
-        <w:rPr>
-          <w:rFonts w:ascii="Times New Roman" w:hAnsi="Times New Roman"/>
-          <w:sz w:val="20"/>
-          <w:szCs w:val="20"/>
-        </w:rPr>
-        <w:t>.</w:t>
-      </w:r>
+      <w:ins w:id="6" w:author="Amicarelli Andrea (RSE)" w:date="2020-08-26T14:12:00Z">
+        <w:r>
+          <w:rPr>
+            <w:rFonts w:ascii="Times New Roman" w:hAnsi="Times New Roman"/>
+            <w:sz w:val="20"/>
+            <w:szCs w:val="20"/>
+          </w:rPr>
+          <w:t>is</w:t>
+        </w:r>
+        <w:r>
+          <w:rPr>
+            <w:rFonts w:ascii="Times New Roman" w:hAnsi="Times New Roman"/>
+            <w:sz w:val="20"/>
+            <w:szCs w:val="20"/>
+          </w:rPr>
+          <w:t xml:space="preserve"> writ</w:t>
+        </w:r>
+        <w:r>
+          <w:rPr>
+            <w:rFonts w:ascii="Times New Roman" w:hAnsi="Times New Roman"/>
+            <w:sz w:val="20"/>
+            <w:szCs w:val="20"/>
+          </w:rPr>
+          <w:t xml:space="preserve">ten by Andrea Amicarelli and Nicola Luciano. The corresponding email address is </w:t>
+        </w:r>
+        <w:r>
+          <w:rPr>
+            <w:rFonts w:ascii="Times New Roman" w:hAnsi="Times New Roman"/>
+            <w:sz w:val="20"/>
+            <w:szCs w:val="20"/>
+          </w:rPr>
+          <w:t>andrea.amicarelli@rse-</w:t>
+        </w:r>
+        <w:proofErr w:type="gramStart"/>
+        <w:r>
+          <w:rPr>
+            <w:rFonts w:ascii="Times New Roman" w:hAnsi="Times New Roman"/>
+            <w:sz w:val="20"/>
+            <w:szCs w:val="20"/>
+          </w:rPr>
+          <w:t>web.it</w:t>
+        </w:r>
+        <w:r>
+          <w:rPr>
+            <w:rFonts w:ascii="Times New Roman" w:hAnsi="Times New Roman"/>
+            <w:sz w:val="20"/>
+            <w:szCs w:val="20"/>
+          </w:rPr>
+          <w:t xml:space="preserve"> </w:t>
+        </w:r>
+        <w:r>
+          <w:rPr>
+            <w:rFonts w:ascii="Times New Roman" w:hAnsi="Times New Roman"/>
+            <w:sz w:val="20"/>
+            <w:szCs w:val="20"/>
+          </w:rPr>
+          <w:t>.</w:t>
+        </w:r>
+      </w:ins>
+      <w:bookmarkStart w:id="7" w:name="_GoBack"/>
+      <w:bookmarkEnd w:id="7"/>
+      <w:proofErr w:type="gramEnd"/>
+      <w:del w:id="8" w:author="Amicarelli Andrea (RSE)" w:date="2020-08-26T14:12:00Z">
+        <w:r>
+          <w:rPr>
+            <w:rFonts w:ascii="Times New Roman" w:hAnsi="Times New Roman"/>
+            <w:sz w:val="20"/>
+            <w:szCs w:val="20"/>
+          </w:rPr>
+          <w:delText>is</w:delText>
+        </w:r>
+        <w:r>
+          <w:rPr>
+            <w:rFonts w:ascii="Times New Roman" w:hAnsi="Times New Roman"/>
+            <w:sz w:val="20"/>
+            <w:szCs w:val="20"/>
+          </w:rPr>
+          <w:delText xml:space="preserve"> writ</w:delText>
+        </w:r>
+        <w:r>
+          <w:rPr>
+            <w:rFonts w:ascii="Times New Roman" w:hAnsi="Times New Roman"/>
+            <w:sz w:val="20"/>
+            <w:szCs w:val="20"/>
+          </w:rPr>
+          <w:delText>ten by Andrea Amicarelli</w:delText>
+        </w:r>
+        <w:r>
+          <w:rPr>
+            <w:rFonts w:ascii="Times New Roman" w:hAnsi="Times New Roman"/>
+            <w:sz w:val="20"/>
+            <w:szCs w:val="20"/>
+          </w:rPr>
+          <w:delText xml:space="preserve"> (email address: </w:delText>
+        </w:r>
+        <w:r>
+          <w:rPr>
+            <w:rFonts w:ascii="Times New Roman" w:hAnsi="Times New Roman"/>
+            <w:sz w:val="20"/>
+            <w:szCs w:val="20"/>
+          </w:rPr>
+          <w:delText>andrea.amicarelli@rse-web.it</w:delText>
+        </w:r>
+        <w:r>
+          <w:rPr>
+            <w:rFonts w:ascii="Times New Roman" w:hAnsi="Times New Roman"/>
+            <w:sz w:val="20"/>
+            <w:szCs w:val="20"/>
+          </w:rPr>
+          <w:delText>)</w:delText>
+        </w:r>
+        <w:r>
+          <w:rPr>
+            <w:rFonts w:ascii="Times New Roman" w:hAnsi="Times New Roman"/>
+            <w:sz w:val="20"/>
+            <w:szCs w:val="20"/>
+          </w:rPr>
+          <w:delText>.</w:delText>
+        </w:r>
+      </w:del>
     </w:p>
     <w:p>
       <w:pPr>
@@ -2833,8 +2904,8 @@
           <w:szCs w:val="24"/>
         </w:rPr>
       </w:pPr>
-      <w:bookmarkStart w:id="7" w:name="_Ref521064938"/>
-      <w:bookmarkStart w:id="8" w:name="_Toc521070849"/>
+      <w:bookmarkStart w:id="9" w:name="_Ref521064938"/>
+      <w:bookmarkStart w:id="10" w:name="_Toc521070849"/>
       <w:r>
         <w:rPr>
           <w:rFonts w:ascii="Times New Roman" w:hAnsi="Times New Roman"/>
@@ -2844,11 +2915,10 @@
           <w:sz w:val="24"/>
           <w:szCs w:val="24"/>
         </w:rPr>
-        <w:lastRenderedPageBreak/>
         <w:t>Tutorials</w:t>
       </w:r>
-      <w:bookmarkEnd w:id="7"/>
-      <w:bookmarkEnd w:id="8"/>
+      <w:bookmarkEnd w:id="9"/>
+      <w:bookmarkEnd w:id="10"/>
     </w:p>
     <w:p>
       <w:pPr>
@@ -2895,7 +2965,7 @@
           <w:szCs w:val="24"/>
         </w:rPr>
       </w:pPr>
-      <w:bookmarkStart w:id="9" w:name="_Toc521070850"/>
+      <w:bookmarkStart w:id="11" w:name="_Toc521070850"/>
       <w:r>
         <w:rPr>
           <w:rFonts w:ascii="Times New Roman" w:hAnsi="Times New Roman"/>
@@ -2948,25 +3018,7 @@
           <w:sz w:val="20"/>
           <w:szCs w:val="24"/>
         </w:rPr>
-        <w:t xml:space="preserve">This tutorial is completely described in </w:t>
-      </w:r>
-      <w:proofErr w:type="spellStart"/>
-      <w:r>
-        <w:rPr>
-          <w:rFonts w:ascii="Times New Roman" w:hAnsi="Times New Roman"/>
-          <w:sz w:val="20"/>
-          <w:szCs w:val="24"/>
-        </w:rPr>
-        <w:t>Amicarelli</w:t>
-      </w:r>
-      <w:proofErr w:type="spellEnd"/>
-      <w:r>
-        <w:rPr>
-          <w:rFonts w:ascii="Times New Roman" w:hAnsi="Times New Roman"/>
-          <w:sz w:val="20"/>
-          <w:szCs w:val="24"/>
-        </w:rPr>
-        <w:t xml:space="preserve"> &amp; Agate (2017</w:t>
+        <w:t>This tutorial is completely described in Amicarelli &amp; Agate (2017</w:t>
       </w:r>
       <w:r>
         <w:rPr>
@@ -3121,25 +3173,7 @@
           <w:sz w:val="20"/>
           <w:szCs w:val="24"/>
         </w:rPr>
-        <w:t xml:space="preserve">This tutorial is completely described in </w:t>
-      </w:r>
-      <w:proofErr w:type="spellStart"/>
-      <w:r>
-        <w:rPr>
-          <w:rFonts w:ascii="Times New Roman" w:hAnsi="Times New Roman"/>
-          <w:sz w:val="20"/>
-          <w:szCs w:val="24"/>
-        </w:rPr>
-        <w:t>Amicarelli</w:t>
-      </w:r>
-      <w:proofErr w:type="spellEnd"/>
-      <w:r>
-        <w:rPr>
-          <w:rFonts w:ascii="Times New Roman" w:hAnsi="Times New Roman"/>
-          <w:sz w:val="20"/>
-          <w:szCs w:val="24"/>
-        </w:rPr>
-        <w:t xml:space="preserve"> (2018</w:t>
+        <w:t>This tutorial is completely described in Amicarelli (2018</w:t>
       </w:r>
       <w:r>
         <w:rPr>
@@ -3266,7 +3300,7 @@
         </w:rPr>
         <w:t>”</w:t>
       </w:r>
-      <w:bookmarkEnd w:id="9"/>
+      <w:bookmarkEnd w:id="11"/>
     </w:p>
     <w:p>
       <w:pPr>
@@ -3284,25 +3318,7 @@
           <w:sz w:val="20"/>
           <w:szCs w:val="24"/>
         </w:rPr>
-        <w:t xml:space="preserve">This tutorial is completely described in </w:t>
-      </w:r>
-      <w:proofErr w:type="spellStart"/>
-      <w:r>
-        <w:rPr>
-          <w:rFonts w:ascii="Times New Roman" w:hAnsi="Times New Roman"/>
-          <w:sz w:val="20"/>
-          <w:szCs w:val="24"/>
-        </w:rPr>
-        <w:t>Amicarelli</w:t>
-      </w:r>
-      <w:proofErr w:type="spellEnd"/>
-      <w:r>
-        <w:rPr>
-          <w:rFonts w:ascii="Times New Roman" w:hAnsi="Times New Roman"/>
-          <w:sz w:val="20"/>
-          <w:szCs w:val="24"/>
-        </w:rPr>
-        <w:t xml:space="preserve"> et al. (2017</w:t>
+        <w:t>This tutorial is completely described in Amicarelli et al. (2017</w:t>
       </w:r>
       <w:r>
         <w:rPr>
@@ -3423,8 +3439,8 @@
           <w:szCs w:val="24"/>
         </w:rPr>
       </w:pPr>
-      <w:bookmarkStart w:id="10" w:name="_Toc521070886"/>
-      <w:bookmarkStart w:id="11" w:name="_Ref520373754"/>
+      <w:bookmarkStart w:id="12" w:name="_Toc521070886"/>
+      <w:bookmarkStart w:id="13" w:name="_Ref520373754"/>
       <w:r>
         <w:rPr>
           <w:rFonts w:ascii="Times New Roman" w:hAnsi="Times New Roman"/>
@@ -3436,7 +3452,7 @@
         </w:rPr>
         <w:t>References</w:t>
       </w:r>
-      <w:bookmarkEnd w:id="10"/>
+      <w:bookmarkEnd w:id="12"/>
     </w:p>
     <w:p>
       <w:pPr>
@@ -3450,8 +3466,8 @@
           <w:sz w:val="20"/>
         </w:rPr>
       </w:pPr>
-      <w:bookmarkStart w:id="12" w:name="_Ref520967512"/>
-      <w:bookmarkStart w:id="13" w:name="_Ref521406204"/>
+      <w:bookmarkStart w:id="14" w:name="_Ref520967512"/>
+      <w:bookmarkStart w:id="15" w:name="_Ref521406204"/>
       <w:r>
         <w:rPr>
           <w:sz w:val="20"/>
@@ -3512,7 +3528,7 @@
         </w:rPr>
         <w:t xml:space="preserve"> 18001519.</w:t>
       </w:r>
-      <w:bookmarkEnd w:id="12"/>
+      <w:bookmarkEnd w:id="14"/>
     </w:p>
     <w:p>
       <w:pPr>
@@ -3526,7 +3542,7 @@
           <w:sz w:val="20"/>
         </w:rPr>
       </w:pPr>
-      <w:bookmarkStart w:id="14" w:name="_Ref521476512"/>
+      <w:bookmarkStart w:id="16" w:name="_Ref521476512"/>
       <w:r>
         <w:rPr>
           <w:sz w:val="20"/>
@@ -3673,9 +3689,9 @@
         </w:rPr>
         <w:t xml:space="preserve"> Dynamics, 31(10):413-434; DOI 10.1080/10618562.2017.1422731</w:t>
       </w:r>
-      <w:bookmarkEnd w:id="11"/>
       <w:bookmarkEnd w:id="13"/>
-      <w:bookmarkEnd w:id="14"/>
+      <w:bookmarkEnd w:id="15"/>
+      <w:bookmarkEnd w:id="16"/>
     </w:p>
     <w:p>
       <w:pPr>
@@ -3689,7 +3705,7 @@
           <w:sz w:val="20"/>
         </w:rPr>
       </w:pPr>
-      <w:bookmarkStart w:id="15" w:name="_Ref521406207"/>
+      <w:bookmarkStart w:id="17" w:name="_Ref521406207"/>
       <w:r>
         <w:rPr>
           <w:sz w:val="20"/>
@@ -3738,7 +3754,7 @@
         </w:rPr>
         <w:t xml:space="preserve"> 17002102.</w:t>
       </w:r>
-      <w:bookmarkEnd w:id="15"/>
+      <w:bookmarkEnd w:id="17"/>
     </w:p>
     <w:p>
       <w:pPr>
@@ -9693,7 +9709,7 @@
 </file>
 
 <file path=customXml/itemProps1.xml><?xml version="1.0" encoding="utf-8"?>
-<ds:datastoreItem xmlns:ds="http://schemas.openxmlformats.org/officeDocument/2006/customXml" ds:itemID="{04670B95-E357-478B-896F-0C404579BD8E}">
+<ds:datastoreItem xmlns:ds="http://schemas.openxmlformats.org/officeDocument/2006/customXml" ds:itemID="{74FF21A7-13C2-4E08-8F74-5C13E5EC8F34}">
   <ds:schemaRefs>
     <ds:schemaRef ds:uri="http://schemas.openxmlformats.org/officeDocument/2006/bibliography"/>
   </ds:schemaRefs>

</xml_diff>

<commit_message>
Minor modification    Documentation. Backward conversion from cartographic to geographic       horizontal coordinates (DEM2xyz).
</commit_message>
<xml_diff>
--- a/doc/Grid_Interpolator_v_2_0_documentation_modifications_after_release_highlighted.docx
+++ b/doc/Grid_Interpolator_v_2_0_documentation_modifications_after_release_highlighted.docx
@@ -1362,7 +1362,6 @@
         <w:t xml:space="preserve"> Development for the </w:t>
       </w:r>
       <w:proofErr w:type="spellStart"/>
-      <w:proofErr w:type="gramStart"/>
       <w:r>
         <w:rPr>
           <w:sz w:val="20"/>
@@ -1392,15 +1391,7 @@
           <w:sz w:val="20"/>
           <w:szCs w:val="20"/>
         </w:rPr>
-        <w:t xml:space="preserve"> 2015-2017, in compliance with the Decree of 21 April 2016</w:t>
-      </w:r>
-      <w:proofErr w:type="gramEnd"/>
-      <w:r>
-        <w:rPr>
-          <w:sz w:val="20"/>
-          <w:szCs w:val="20"/>
-        </w:rPr>
-        <w:t xml:space="preserve">. Reference </w:t>
+        <w:t xml:space="preserve"> 2015-2017, in compliance with the Decree of 21 April 2016. Reference </w:t>
       </w:r>
       <w:proofErr w:type="spellStart"/>
       <w:r>
@@ -1858,10 +1849,8 @@
           <w:t>.</w:t>
         </w:r>
       </w:ins>
-      <w:bookmarkStart w:id="7" w:name="_GoBack"/>
-      <w:bookmarkEnd w:id="7"/>
       <w:proofErr w:type="gramEnd"/>
-      <w:del w:id="8" w:author="Amicarelli Andrea (RSE)" w:date="2020-08-26T14:12:00Z">
+      <w:del w:id="7" w:author="Amicarelli Andrea (RSE)" w:date="2020-08-26T14:12:00Z">
         <w:r>
           <w:rPr>
             <w:rFonts w:ascii="Times New Roman" w:hAnsi="Times New Roman"/>
@@ -2863,7 +2852,283 @@
           <w:szCs w:val="20"/>
         </w:rPr>
       </w:pPr>
+      <w:commentRangeStart w:id="8"/>
+      <w:r>
+        <w:rPr>
+          <w:rFonts w:ascii="Times New Roman" w:hAnsi="Times New Roman"/>
+          <w:sz w:val="20"/>
+          <w:szCs w:val="20"/>
+        </w:rPr>
+        <w:lastRenderedPageBreak/>
+        <w:t xml:space="preserve">The </w:t>
+      </w:r>
+      <w:r>
+        <w:rPr>
+          <w:rFonts w:ascii="Times New Roman" w:hAnsi="Times New Roman"/>
+          <w:sz w:val="20"/>
+          <w:szCs w:val="20"/>
+        </w:rPr>
+        <w:t xml:space="preserve">conversion </w:t>
+      </w:r>
+      <w:r>
+        <w:rPr>
+          <w:rFonts w:ascii="Times New Roman" w:hAnsi="Times New Roman"/>
+          <w:sz w:val="20"/>
+          <w:szCs w:val="20"/>
+        </w:rPr>
+        <w:t xml:space="preserve">from </w:t>
+      </w:r>
+      <w:r>
+        <w:rPr>
+          <w:rFonts w:ascii="Times New Roman" w:hAnsi="Times New Roman"/>
+          <w:sz w:val="20"/>
+          <w:szCs w:val="20"/>
+        </w:rPr>
+        <w:t xml:space="preserve">cartographic </w:t>
+      </w:r>
+      <w:r>
+        <w:rPr>
+          <w:rFonts w:ascii="Times New Roman" w:hAnsi="Times New Roman"/>
+          <w:sz w:val="20"/>
+          <w:szCs w:val="20"/>
+        </w:rPr>
+        <w:t xml:space="preserve">to </w:t>
+      </w:r>
+      <w:r>
+        <w:rPr>
+          <w:rFonts w:ascii="Times New Roman" w:hAnsi="Times New Roman"/>
+          <w:sz w:val="20"/>
+          <w:szCs w:val="20"/>
+        </w:rPr>
+        <w:t xml:space="preserve">geographic </w:t>
+      </w:r>
+      <w:r>
+        <w:rPr>
+          <w:rFonts w:ascii="Times New Roman" w:hAnsi="Times New Roman"/>
+          <w:sz w:val="20"/>
+          <w:szCs w:val="20"/>
+        </w:rPr>
+        <w:t xml:space="preserve">horizontal coordinates follow the same assumptions reported in DEM2xyz (RSE </w:t>
+      </w:r>
+      <w:proofErr w:type="spellStart"/>
+      <w:r>
+        <w:rPr>
+          <w:rFonts w:ascii="Times New Roman" w:hAnsi="Times New Roman"/>
+          <w:sz w:val="20"/>
+          <w:szCs w:val="20"/>
+        </w:rPr>
+        <w:t>SpA</w:t>
+      </w:r>
+      <w:proofErr w:type="spellEnd"/>
+      <w:r>
+        <w:rPr>
+          <w:rFonts w:ascii="Times New Roman" w:hAnsi="Times New Roman"/>
+          <w:sz w:val="20"/>
+          <w:szCs w:val="20"/>
+        </w:rPr>
+        <w:t xml:space="preserve">). Here the </w:t>
+      </w:r>
+      <w:r>
+        <w:rPr>
+          <w:rFonts w:ascii="Times New Roman" w:hAnsi="Times New Roman"/>
+          <w:sz w:val="20"/>
+          <w:szCs w:val="20"/>
+        </w:rPr>
+        <w:t xml:space="preserve">linear </w:t>
+      </w:r>
+      <w:r>
+        <w:rPr>
+          <w:rFonts w:ascii="Times New Roman" w:hAnsi="Times New Roman"/>
+          <w:sz w:val="20"/>
+          <w:szCs w:val="20"/>
+        </w:rPr>
+        <w:t xml:space="preserve">conversion formula is inverted, with </w:t>
+      </w:r>
+      <w:r>
+        <w:rPr>
+          <w:rFonts w:ascii="Times New Roman" w:hAnsi="Times New Roman"/>
+          <w:sz w:val="20"/>
+          <w:szCs w:val="20"/>
+        </w:rPr>
+        <w:t xml:space="preserve">no need to </w:t>
+      </w:r>
+      <w:bookmarkStart w:id="9" w:name="_GoBack"/>
+      <w:bookmarkEnd w:id="9"/>
+      <w:r>
+        <w:rPr>
+          <w:rFonts w:ascii="Times New Roman" w:hAnsi="Times New Roman"/>
+          <w:sz w:val="20"/>
+          <w:szCs w:val="20"/>
+        </w:rPr>
+        <w:t xml:space="preserve">express </w:t>
+      </w:r>
+      <w:r>
+        <w:rPr>
+          <w:rFonts w:ascii="Times New Roman" w:hAnsi="Times New Roman"/>
+          <w:sz w:val="20"/>
+          <w:szCs w:val="20"/>
+        </w:rPr>
+        <w:t xml:space="preserve">the latitude and longitude increments </w:t>
+      </w:r>
+      <w:r>
+        <w:rPr>
+          <w:rFonts w:ascii="Times New Roman" w:hAnsi="Times New Roman"/>
+          <w:sz w:val="20"/>
+          <w:szCs w:val="20"/>
+        </w:rPr>
+        <w:t>(</w:t>
+      </w:r>
+      <w:r>
+        <w:rPr>
+          <w:rFonts w:ascii="Times New Roman" w:hAnsi="Times New Roman"/>
+          <w:sz w:val="20"/>
+          <w:szCs w:val="20"/>
+        </w:rPr>
+        <w:t xml:space="preserve">already computed within the numerical chain </w:t>
+      </w:r>
+      <w:r>
+        <w:rPr>
+          <w:rFonts w:ascii="Times New Roman" w:hAnsi="Times New Roman"/>
+          <w:sz w:val="20"/>
+          <w:szCs w:val="20"/>
+        </w:rPr>
+        <w:t>o</w:t>
+      </w:r>
+      <w:r>
+        <w:rPr>
+          <w:rFonts w:ascii="Times New Roman" w:hAnsi="Times New Roman"/>
+          <w:sz w:val="20"/>
+          <w:szCs w:val="20"/>
+        </w:rPr>
+        <w:t>f SPHERA by DEM2xyz</w:t>
+      </w:r>
+      <w:r>
+        <w:rPr>
+          <w:rFonts w:ascii="Times New Roman" w:hAnsi="Times New Roman"/>
+          <w:sz w:val="20"/>
+          <w:szCs w:val="20"/>
+        </w:rPr>
+        <w:t>)</w:t>
+      </w:r>
+      <w:r>
+        <w:rPr>
+          <w:rFonts w:ascii="Times New Roman" w:hAnsi="Times New Roman"/>
+          <w:sz w:val="20"/>
+          <w:szCs w:val="20"/>
+        </w:rPr>
+        <w:t>:</w:t>
+      </w:r>
     </w:p>
+    <w:tbl>
+      <w:tblPr>
+        <w:tblW w:w="5000" w:type="pct"/>
+        <w:tblLook w:val="01E0" w:firstRow="1" w:lastRow="1" w:firstColumn="1" w:lastColumn="1" w:noHBand="0" w:noVBand="0"/>
+      </w:tblPr>
+      <w:tblGrid>
+        <w:gridCol w:w="8945"/>
+        <w:gridCol w:w="909"/>
+      </w:tblGrid>
+      <w:tr>
+        <w:tc>
+          <w:tcPr>
+            <w:tcW w:w="4539" w:type="pct"/>
+            <w:vAlign w:val="center"/>
+          </w:tcPr>
+          <w:p>
+            <w:pPr>
+              <w:spacing w:line="240" w:lineRule="auto"/>
+              <w:jc w:val="center"/>
+              <w:rPr>
+                <w:rFonts w:ascii="Times New Roman" w:hAnsi="Times New Roman"/>
+                <w:sz w:val="24"/>
+                <w:szCs w:val="24"/>
+              </w:rPr>
+            </w:pPr>
+            <w:r>
+              <w:rPr>
+                <w:rFonts w:ascii="Times New Roman" w:hAnsi="Times New Roman"/>
+                <w:position w:val="-24"/>
+                <w:sz w:val="24"/>
+                <w:szCs w:val="24"/>
+              </w:rPr>
+              <w:object w:dxaOrig="7440" w:dyaOrig="620">
+                <v:shapetype id="_x0000_t75" coordsize="21600,21600" o:spt="75" o:preferrelative="t" path="m@4@5l@4@11@9@11@9@5xe" filled="f" stroked="f">
+                  <v:stroke joinstyle="miter"/>
+                  <v:formulas>
+                    <v:f eqn="if lineDrawn pixelLineWidth 0"/>
+                    <v:f eqn="sum @0 1 0"/>
+                    <v:f eqn="sum 0 0 @1"/>
+                    <v:f eqn="prod @2 1 2"/>
+                    <v:f eqn="prod @3 21600 pixelWidth"/>
+                    <v:f eqn="prod @3 21600 pixelHeight"/>
+                    <v:f eqn="sum @0 0 1"/>
+                    <v:f eqn="prod @6 1 2"/>
+                    <v:f eqn="prod @7 21600 pixelWidth"/>
+                    <v:f eqn="sum @8 21600 0"/>
+                    <v:f eqn="prod @7 21600 pixelHeight"/>
+                    <v:f eqn="sum @10 21600 0"/>
+                  </v:formulas>
+                  <v:path o:extrusionok="f" gradientshapeok="t" o:connecttype="rect"/>
+                  <o:lock v:ext="edit" aspectratio="t"/>
+                </v:shapetype>
+                <v:shape id="_x0000_i1025" type="#_x0000_t75" style="width:372.55pt;height:30.95pt" o:ole="">
+                  <v:imagedata r:id="rId7" o:title=""/>
+                </v:shape>
+                <o:OLEObject Type="Embed" ProgID="Equation.3" ShapeID="_x0000_i1025" DrawAspect="Content" ObjectID="_1667818490" r:id="rId8"/>
+              </w:object>
+            </w:r>
+          </w:p>
+          <w:p>
+            <w:pPr>
+              <w:spacing w:line="240" w:lineRule="auto"/>
+              <w:jc w:val="center"/>
+              <w:rPr>
+                <w:rFonts w:ascii="Times New Roman" w:hAnsi="Times New Roman"/>
+                <w:sz w:val="24"/>
+                <w:szCs w:val="24"/>
+              </w:rPr>
+            </w:pPr>
+            <w:r>
+              <w:rPr>
+                <w:rFonts w:ascii="Times New Roman" w:hAnsi="Times New Roman"/>
+                <w:position w:val="-28"/>
+                <w:sz w:val="24"/>
+                <w:szCs w:val="24"/>
+              </w:rPr>
+              <w:object w:dxaOrig="6940" w:dyaOrig="660">
+                <v:shape id="_x0000_i1026" type="#_x0000_t75" style="width:347.45pt;height:32.85pt" o:ole="">
+                  <v:imagedata r:id="rId9" o:title=""/>
+                </v:shape>
+                <o:OLEObject Type="Embed" ProgID="Equation.3" ShapeID="_x0000_i1026" DrawAspect="Content" ObjectID="_1667818491" r:id="rId10"/>
+              </w:object>
+            </w:r>
+          </w:p>
+        </w:tc>
+        <w:tc>
+          <w:tcPr>
+            <w:tcW w:w="461" w:type="pct"/>
+            <w:vAlign w:val="center"/>
+          </w:tcPr>
+          <w:p>
+            <w:pPr>
+              <w:pStyle w:val="Didascalia"/>
+              <w:keepNext/>
+              <w:spacing w:after="0"/>
+              <w:rPr>
+                <w:rFonts w:ascii="Times New Roman" w:eastAsia="Times New Roman" w:hAnsi="Times New Roman"/>
+                <w:b w:val="0"/>
+                <w:bCs w:val="0"/>
+                <w:color w:val="auto"/>
+                <w:sz w:val="24"/>
+                <w:szCs w:val="24"/>
+                <w:lang w:eastAsia="it-IT"/>
+              </w:rPr>
+            </w:pPr>
+          </w:p>
+        </w:tc>
+      </w:tr>
+    </w:tbl>
+    <w:commentRangeEnd w:id="8"/>
     <w:p>
       <w:pPr>
         <w:spacing w:after="0" w:line="240" w:lineRule="auto"/>
@@ -2874,17 +3139,12 @@
           <w:szCs w:val="20"/>
         </w:rPr>
       </w:pPr>
-    </w:p>
-    <w:p>
-      <w:pPr>
-        <w:spacing w:after="0" w:line="240" w:lineRule="auto"/>
-        <w:jc w:val="both"/>
-        <w:rPr>
-          <w:rFonts w:ascii="Times New Roman" w:hAnsi="Times New Roman"/>
-          <w:sz w:val="20"/>
-          <w:szCs w:val="20"/>
-        </w:rPr>
-      </w:pPr>
+      <w:r>
+        <w:rPr>
+          <w:rStyle w:val="Rimandocommento"/>
+        </w:rPr>
+        <w:commentReference w:id="8"/>
+      </w:r>
     </w:p>
     <w:p>
       <w:pPr>
@@ -2904,8 +3164,8 @@
           <w:szCs w:val="24"/>
         </w:rPr>
       </w:pPr>
-      <w:bookmarkStart w:id="9" w:name="_Ref521064938"/>
-      <w:bookmarkStart w:id="10" w:name="_Toc521070849"/>
+      <w:bookmarkStart w:id="10" w:name="_Ref521064938"/>
+      <w:bookmarkStart w:id="11" w:name="_Toc521070849"/>
       <w:r>
         <w:rPr>
           <w:rFonts w:ascii="Times New Roman" w:hAnsi="Times New Roman"/>
@@ -2917,8 +3177,8 @@
         </w:rPr>
         <w:t>Tutorials</w:t>
       </w:r>
-      <w:bookmarkEnd w:id="9"/>
       <w:bookmarkEnd w:id="10"/>
+      <w:bookmarkEnd w:id="11"/>
     </w:p>
     <w:p>
       <w:pPr>
@@ -2965,7 +3225,7 @@
           <w:szCs w:val="24"/>
         </w:rPr>
       </w:pPr>
-      <w:bookmarkStart w:id="11" w:name="_Toc521070850"/>
+      <w:bookmarkStart w:id="12" w:name="_Toc521070850"/>
       <w:r>
         <w:rPr>
           <w:rFonts w:ascii="Times New Roman" w:hAnsi="Times New Roman"/>
@@ -3300,7 +3560,7 @@
         </w:rPr>
         <w:t>”</w:t>
       </w:r>
-      <w:bookmarkEnd w:id="11"/>
+      <w:bookmarkEnd w:id="12"/>
     </w:p>
     <w:p>
       <w:pPr>
@@ -3439,8 +3699,8 @@
           <w:szCs w:val="24"/>
         </w:rPr>
       </w:pPr>
-      <w:bookmarkStart w:id="12" w:name="_Toc521070886"/>
-      <w:bookmarkStart w:id="13" w:name="_Ref520373754"/>
+      <w:bookmarkStart w:id="13" w:name="_Toc521070886"/>
+      <w:bookmarkStart w:id="14" w:name="_Ref520373754"/>
       <w:r>
         <w:rPr>
           <w:rFonts w:ascii="Times New Roman" w:hAnsi="Times New Roman"/>
@@ -3452,7 +3712,7 @@
         </w:rPr>
         <w:t>References</w:t>
       </w:r>
-      <w:bookmarkEnd w:id="12"/>
+      <w:bookmarkEnd w:id="13"/>
     </w:p>
     <w:p>
       <w:pPr>
@@ -3466,8 +3726,8 @@
           <w:sz w:val="20"/>
         </w:rPr>
       </w:pPr>
-      <w:bookmarkStart w:id="14" w:name="_Ref520967512"/>
-      <w:bookmarkStart w:id="15" w:name="_Ref521406204"/>
+      <w:bookmarkStart w:id="15" w:name="_Ref520967512"/>
+      <w:bookmarkStart w:id="16" w:name="_Ref521406204"/>
       <w:r>
         <w:rPr>
           <w:sz w:val="20"/>
@@ -3528,7 +3788,7 @@
         </w:rPr>
         <w:t xml:space="preserve"> 18001519.</w:t>
       </w:r>
-      <w:bookmarkEnd w:id="14"/>
+      <w:bookmarkEnd w:id="15"/>
     </w:p>
     <w:p>
       <w:pPr>
@@ -3542,7 +3802,7 @@
           <w:sz w:val="20"/>
         </w:rPr>
       </w:pPr>
-      <w:bookmarkStart w:id="16" w:name="_Ref521476512"/>
+      <w:bookmarkStart w:id="17" w:name="_Ref521476512"/>
       <w:r>
         <w:rPr>
           <w:sz w:val="20"/>
@@ -3689,9 +3949,9 @@
         </w:rPr>
         <w:t xml:space="preserve"> Dynamics, 31(10):413-434; DOI 10.1080/10618562.2017.1422731</w:t>
       </w:r>
-      <w:bookmarkEnd w:id="13"/>
-      <w:bookmarkEnd w:id="15"/>
+      <w:bookmarkEnd w:id="14"/>
       <w:bookmarkEnd w:id="16"/>
+      <w:bookmarkEnd w:id="17"/>
     </w:p>
     <w:p>
       <w:pPr>
@@ -3705,7 +3965,7 @@
           <w:sz w:val="20"/>
         </w:rPr>
       </w:pPr>
-      <w:bookmarkStart w:id="17" w:name="_Ref521406207"/>
+      <w:bookmarkStart w:id="18" w:name="_Ref521406207"/>
       <w:r>
         <w:rPr>
           <w:sz w:val="20"/>
@@ -3754,7 +4014,7 @@
         </w:rPr>
         <w:t xml:space="preserve"> 17002102.</w:t>
       </w:r>
-      <w:bookmarkEnd w:id="17"/>
+      <w:bookmarkEnd w:id="18"/>
     </w:p>
     <w:p>
       <w:pPr>
@@ -3775,6 +4035,27 @@
     </w:sectPr>
   </w:body>
 </w:document>
+</file>
+
+<file path=word/comments.xml><?xml version="1.0" encoding="utf-8"?>
+<w:comments xmlns:wpc="http://schemas.microsoft.com/office/word/2010/wordprocessingCanvas" xmlns:mc="http://schemas.openxmlformats.org/markup-compatibility/2006" xmlns:o="urn:schemas-microsoft-com:office:office" xmlns:r="http://schemas.openxmlformats.org/officeDocument/2006/relationships" xmlns:m="http://schemas.openxmlformats.org/officeDocument/2006/math" xmlns:v="urn:schemas-microsoft-com:vml" xmlns:wp14="http://schemas.microsoft.com/office/word/2010/wordprocessingDrawing" xmlns:wp="http://schemas.openxmlformats.org/drawingml/2006/wordprocessingDrawing" xmlns:w10="urn:schemas-microsoft-com:office:word" xmlns:w="http://schemas.openxmlformats.org/wordprocessingml/2006/main" xmlns:w14="http://schemas.microsoft.com/office/word/2010/wordml" xmlns:wpg="http://schemas.microsoft.com/office/word/2010/wordprocessingGroup" xmlns:wpi="http://schemas.microsoft.com/office/word/2010/wordprocessingInk" xmlns:wne="http://schemas.microsoft.com/office/word/2006/wordml" xmlns:wps="http://schemas.microsoft.com/office/word/2010/wordprocessingShape" mc:Ignorable="w14 wp14">
+  <w:comment w:id="8" w:author="Amicarelli Andrea (RSE)" w:date="2020-11-25T14:03:00Z" w:initials="AA(">
+    <w:p>
+      <w:pPr>
+        <w:pStyle w:val="Testocommento"/>
+      </w:pPr>
+      <w:r>
+        <w:rPr>
+          <w:rStyle w:val="Rimandocommento"/>
+        </w:rPr>
+        <w:annotationRef/>
+      </w:r>
+      <w:r>
+        <w:t>New part</w:t>
+      </w:r>
+    </w:p>
+  </w:comment>
+</w:comments>
 </file>
 
 <file path=word/numbering.xml><?xml version="1.0" encoding="utf-8"?>
@@ -8210,7 +8491,7 @@
     <w:lsdException w:name="toc 7" w:uiPriority="39"/>
     <w:lsdException w:name="toc 8" w:uiPriority="39"/>
     <w:lsdException w:name="toc 9" w:uiPriority="39"/>
-    <w:lsdException w:name="caption" w:uiPriority="35" w:qFormat="1"/>
+    <w:lsdException w:name="caption" w:uiPriority="0" w:qFormat="1"/>
     <w:lsdException w:name="Title" w:semiHidden="0" w:uiPriority="10" w:unhideWhenUsed="0" w:qFormat="1"/>
     <w:lsdException w:name="Default Paragraph Font" w:uiPriority="1"/>
     <w:lsdException w:name="Subtitle" w:semiHidden="0" w:uiPriority="0" w:unhideWhenUsed="0" w:qFormat="1"/>
@@ -8629,9 +8910,10 @@
   </w:style>
   <w:style w:type="paragraph" w:styleId="Didascalia">
     <w:name w:val="caption"/>
+    <w:aliases w:val=" Carattere Carattere Carattere, Carattere Carattere,Carattere Carattere Carattere,Didascalia Carattere Carattere Carattere,Carattere Carattere,FigureCaptionMEPS"/>
     <w:basedOn w:val="Normale"/>
     <w:next w:val="Normale"/>
-    <w:uiPriority w:val="35"/>
+    <w:link w:val="DidascaliaCarattere"/>
     <w:unhideWhenUsed/>
     <w:qFormat/>
     <w:rsid w:val="008B3B6A"/>
@@ -8796,6 +9078,20 @@
       <w:lang w:eastAsia="en-US"/>
     </w:rPr>
   </w:style>
+  <w:style w:type="character" w:customStyle="1" w:styleId="DidascaliaCarattere">
+    <w:name w:val="Didascalia Carattere"/>
+    <w:aliases w:val=" Carattere Carattere Carattere Carattere, Carattere Carattere Carattere1,Carattere Carattere Carattere Carattere,Didascalia Carattere Carattere Carattere Carattere,Carattere Carattere Carattere1,FigureCaptionMEPS Carattere"/>
+    <w:link w:val="Didascalia"/>
+    <w:rsid w:val="004D6C96"/>
+    <w:rPr>
+      <w:b/>
+      <w:bCs/>
+      <w:color w:val="4F81BD" w:themeColor="accent1"/>
+      <w:sz w:val="18"/>
+      <w:szCs w:val="18"/>
+      <w:lang w:eastAsia="en-US"/>
+    </w:rPr>
+  </w:style>
 </w:styles>
 </file>
 
@@ -8830,7 +9126,7 @@
     <w:lsdException w:name="toc 7" w:uiPriority="39"/>
     <w:lsdException w:name="toc 8" w:uiPriority="39"/>
     <w:lsdException w:name="toc 9" w:uiPriority="39"/>
-    <w:lsdException w:name="caption" w:uiPriority="35" w:qFormat="1"/>
+    <w:lsdException w:name="caption" w:uiPriority="0" w:qFormat="1"/>
     <w:lsdException w:name="Title" w:semiHidden="0" w:uiPriority="10" w:unhideWhenUsed="0" w:qFormat="1"/>
     <w:lsdException w:name="Default Paragraph Font" w:uiPriority="1"/>
     <w:lsdException w:name="Subtitle" w:semiHidden="0" w:uiPriority="0" w:unhideWhenUsed="0" w:qFormat="1"/>
@@ -9249,9 +9545,10 @@
   </w:style>
   <w:style w:type="paragraph" w:styleId="Didascalia">
     <w:name w:val="caption"/>
+    <w:aliases w:val=" Carattere Carattere Carattere, Carattere Carattere,Carattere Carattere Carattere,Didascalia Carattere Carattere Carattere,Carattere Carattere,FigureCaptionMEPS"/>
     <w:basedOn w:val="Normale"/>
     <w:next w:val="Normale"/>
-    <w:uiPriority w:val="35"/>
+    <w:link w:val="DidascaliaCarattere"/>
     <w:unhideWhenUsed/>
     <w:qFormat/>
     <w:rsid w:val="008B3B6A"/>
@@ -9413,6 +9710,20 @@
     <w:rPr>
       <w:sz w:val="22"/>
       <w:szCs w:val="22"/>
+      <w:lang w:eastAsia="en-US"/>
+    </w:rPr>
+  </w:style>
+  <w:style w:type="character" w:customStyle="1" w:styleId="DidascaliaCarattere">
+    <w:name w:val="Didascalia Carattere"/>
+    <w:aliases w:val=" Carattere Carattere Carattere Carattere, Carattere Carattere Carattere1,Carattere Carattere Carattere Carattere,Didascalia Carattere Carattere Carattere Carattere,Carattere Carattere Carattere1,FigureCaptionMEPS Carattere"/>
+    <w:link w:val="Didascalia"/>
+    <w:rsid w:val="004D6C96"/>
+    <w:rPr>
+      <w:b/>
+      <w:bCs/>
+      <w:color w:val="4F81BD" w:themeColor="accent1"/>
+      <w:sz w:val="18"/>
+      <w:szCs w:val="18"/>
       <w:lang w:eastAsia="en-US"/>
     </w:rPr>
   </w:style>
@@ -9709,7 +10020,7 @@
 </file>
 
 <file path=customXml/itemProps1.xml><?xml version="1.0" encoding="utf-8"?>
-<ds:datastoreItem xmlns:ds="http://schemas.openxmlformats.org/officeDocument/2006/customXml" ds:itemID="{74FF21A7-13C2-4E08-8F74-5C13E5EC8F34}">
+<ds:datastoreItem xmlns:ds="http://schemas.openxmlformats.org/officeDocument/2006/customXml" ds:itemID="{2129F2A4-0229-496F-B0B3-7DA6894F3EC2}">
   <ds:schemaRefs>
     <ds:schemaRef ds:uri="http://schemas.openxmlformats.org/officeDocument/2006/bibliography"/>
   </ds:schemaRefs>

</xml_diff>

<commit_message>
Minor modificatios    Documentation. The technical content of the documentation file has been       moved to the documentation file of SPHERA (RSE SpA).
</commit_message>
<xml_diff>
--- a/doc/Grid_Interpolator_v_2_0_documentation_modifications_after_release_highlighted.docx
+++ b/doc/Grid_Interpolator_v_2_0_documentation_modifications_after_release_highlighted.docx
@@ -1362,6 +1362,7 @@
         <w:t xml:space="preserve"> Development for the </w:t>
       </w:r>
       <w:proofErr w:type="spellStart"/>
+      <w:proofErr w:type="gramStart"/>
       <w:r>
         <w:rPr>
           <w:sz w:val="20"/>
@@ -1391,7 +1392,15 @@
           <w:sz w:val="20"/>
           <w:szCs w:val="20"/>
         </w:rPr>
-        <w:t xml:space="preserve"> 2015-2017, in compliance with the Decree of 21 April 2016. Reference </w:t>
+        <w:t xml:space="preserve"> 2015-2017, in compliance with the Decree of 21 April 2016</w:t>
+      </w:r>
+      <w:proofErr w:type="gramEnd"/>
+      <w:r>
+        <w:rPr>
+          <w:sz w:val="20"/>
+          <w:szCs w:val="20"/>
+        </w:rPr>
+        <w:t xml:space="preserve">. Reference </w:t>
       </w:r>
       <w:proofErr w:type="spellStart"/>
       <w:r>
@@ -1455,6 +1464,7 @@
         </w:rPr>
       </w:pPr>
       <w:bookmarkStart w:id="3" w:name="_Toc445366414"/>
+      <w:commentRangeStart w:id="4"/>
       <w:r>
         <w:rPr>
           <w:rFonts w:ascii="Times New Roman" w:hAnsi="Times New Roman"/>
@@ -1478,6 +1488,18 @@
         <w:t>escription and references</w:t>
       </w:r>
       <w:bookmarkEnd w:id="3"/>
+      <w:commentRangeEnd w:id="4"/>
+      <w:r>
+        <w:rPr>
+          <w:rStyle w:val="Rimandocommento"/>
+          <w:rFonts w:ascii="Calibri" w:eastAsia="Calibri" w:hAnsi="Calibri"/>
+          <w:b w:val="0"/>
+          <w:bCs w:val="0"/>
+          <w:i w:val="0"/>
+          <w:iCs w:val="0"/>
+        </w:rPr>
+        <w:commentReference w:id="4"/>
+      </w:r>
     </w:p>
     <w:p>
       <w:pPr>
@@ -1489,138 +1511,54 @@
           <w:szCs w:val="20"/>
         </w:rPr>
       </w:pPr>
-      <w:r>
-        <w:rPr>
-          <w:rFonts w:ascii="Times New Roman" w:hAnsi="Times New Roman"/>
-          <w:sz w:val="20"/>
-          <w:szCs w:val="20"/>
-        </w:rPr>
-        <w:t>“</w:t>
-      </w:r>
-      <w:r>
-        <w:rPr>
-          <w:rFonts w:ascii="Times New Roman" w:hAnsi="Times New Roman"/>
-          <w:sz w:val="20"/>
-          <w:szCs w:val="20"/>
-        </w:rPr>
-        <w:t>Grid Interpolator v.</w:t>
-      </w:r>
-      <w:r>
-        <w:rPr>
-          <w:rFonts w:ascii="Times New Roman" w:hAnsi="Times New Roman"/>
-          <w:sz w:val="20"/>
-          <w:szCs w:val="20"/>
-        </w:rPr>
-        <w:t>2</w:t>
-      </w:r>
-      <w:r>
-        <w:rPr>
-          <w:rFonts w:ascii="Times New Roman" w:hAnsi="Times New Roman"/>
-          <w:sz w:val="20"/>
-          <w:szCs w:val="20"/>
-        </w:rPr>
-        <w:t>.0</w:t>
-      </w:r>
-      <w:r>
-        <w:rPr>
-          <w:rFonts w:ascii="Times New Roman" w:hAnsi="Times New Roman"/>
-          <w:sz w:val="20"/>
-          <w:szCs w:val="20"/>
-        </w:rPr>
-        <w:t xml:space="preserve">” </w:t>
-      </w:r>
-      <w:r>
-        <w:rPr>
-          <w:rFonts w:ascii="Times New Roman" w:hAnsi="Times New Roman"/>
-          <w:sz w:val="20"/>
-          <w:szCs w:val="20"/>
-        </w:rPr>
-        <w:t xml:space="preserve">(RSE </w:t>
-      </w:r>
-      <w:proofErr w:type="spellStart"/>
-      <w:r>
-        <w:rPr>
-          <w:rFonts w:ascii="Times New Roman" w:hAnsi="Times New Roman"/>
-          <w:sz w:val="20"/>
-          <w:szCs w:val="20"/>
-        </w:rPr>
-        <w:t>SpA</w:t>
-      </w:r>
-      <w:proofErr w:type="spellEnd"/>
-      <w:r>
-        <w:rPr>
-          <w:rFonts w:ascii="Times New Roman" w:hAnsi="Times New Roman"/>
-          <w:sz w:val="20"/>
-          <w:szCs w:val="20"/>
-        </w:rPr>
-        <w:t xml:space="preserve">) </w:t>
-      </w:r>
-      <w:r>
-        <w:rPr>
-          <w:rFonts w:ascii="Times New Roman" w:hAnsi="Times New Roman"/>
-          <w:sz w:val="20"/>
-          <w:szCs w:val="20"/>
-        </w:rPr>
-        <w:t>reads a 3D field of values from an input grid and interpolates them on an output grid with a different spatial resolution</w:t>
-      </w:r>
-      <w:r>
-        <w:rPr>
-          <w:rFonts w:ascii="Times New Roman" w:hAnsi="Times New Roman"/>
-          <w:sz w:val="20"/>
-          <w:szCs w:val="20"/>
-        </w:rPr>
-        <w:t>.</w:t>
-      </w:r>
-      <w:r>
-        <w:rPr>
-          <w:rFonts w:ascii="Times New Roman" w:hAnsi="Times New Roman"/>
-          <w:sz w:val="20"/>
-          <w:szCs w:val="20"/>
-        </w:rPr>
-        <w:t xml:space="preserve"> The input file is a xyz file </w:t>
-      </w:r>
-      <w:r>
-        <w:rPr>
-          <w:rFonts w:ascii="Times New Roman" w:hAnsi="Times New Roman"/>
-          <w:sz w:val="20"/>
-          <w:szCs w:val="20"/>
-        </w:rPr>
-        <w:t>(with two additional ad-hoc lines at the beginning). The output field is available in both the file formats xyz and DEM. This tool is also useful to post-proces</w:t>
-      </w:r>
-      <w:r>
-        <w:rPr>
-          <w:rFonts w:ascii="Times New Roman" w:hAnsi="Times New Roman"/>
-          <w:sz w:val="20"/>
-          <w:szCs w:val="20"/>
-        </w:rPr>
-        <w:t xml:space="preserve">s the 2D fields of the maximum </w:t>
-      </w:r>
-      <w:r>
-        <w:rPr>
-          <w:rFonts w:ascii="Times New Roman" w:hAnsi="Times New Roman"/>
-          <w:sz w:val="20"/>
-          <w:szCs w:val="20"/>
-        </w:rPr>
-        <w:t xml:space="preserve">specific </w:t>
-      </w:r>
-      <w:ins w:id="4" w:author="Amicarelli Andrea (RSE)" w:date="2020-05-14T11:01:00Z">
+      <w:del w:id="5" w:author="Amicarelli Andrea (RSE)" w:date="2021-03-12T10:21:00Z">
         <w:r>
           <w:rPr>
             <w:rFonts w:ascii="Times New Roman" w:hAnsi="Times New Roman"/>
             <w:sz w:val="20"/>
             <w:szCs w:val="20"/>
           </w:rPr>
-          <w:t xml:space="preserve">flow rate </w:t>
+          <w:delText>With Copyright 20</w:delText>
         </w:r>
-      </w:ins>
-      <w:del w:id="5" w:author="Amicarelli Andrea (RSE)" w:date="2020-05-14T11:01:00Z">
         <w:r>
           <w:rPr>
             <w:rFonts w:ascii="Times New Roman" w:hAnsi="Times New Roman"/>
             <w:sz w:val="20"/>
             <w:szCs w:val="20"/>
           </w:rPr>
-          <w:delText xml:space="preserve">height </w:delText>
+          <w:delText>16</w:delText>
+        </w:r>
+        <w:r>
+          <w:rPr>
+            <w:rFonts w:ascii="Times New Roman" w:hAnsi="Times New Roman"/>
+            <w:sz w:val="20"/>
+            <w:szCs w:val="20"/>
+          </w:rPr>
+          <w:delText>-2018</w:delText>
+        </w:r>
+        <w:r>
+          <w:rPr>
+            <w:rFonts w:ascii="Times New Roman" w:hAnsi="Times New Roman"/>
+            <w:sz w:val="20"/>
+            <w:szCs w:val="20"/>
+          </w:rPr>
+          <w:delText xml:space="preserve"> (</w:delText>
+        </w:r>
+        <w:r>
+          <w:rPr>
+            <w:rFonts w:ascii="Times New Roman" w:hAnsi="Times New Roman"/>
+            <w:sz w:val="20"/>
+            <w:szCs w:val="20"/>
+          </w:rPr>
+          <w:delText xml:space="preserve">RSE SpA), </w:delText>
+        </w:r>
+        <w:r>
+          <w:rPr>
+            <w:rFonts w:ascii="Times New Roman" w:hAnsi="Times New Roman"/>
+            <w:sz w:val="20"/>
+            <w:szCs w:val="20"/>
+          </w:rPr>
+          <w:delText>“</w:delText>
         </w:r>
       </w:del>
       <w:r>
@@ -1629,15 +1567,15 @@
           <w:sz w:val="20"/>
           <w:szCs w:val="20"/>
         </w:rPr>
-        <w:t>and the maximum water depth as estimated by SPHERA v.</w:t>
-      </w:r>
-      <w:r>
-        <w:rPr>
-          <w:rFonts w:ascii="Times New Roman" w:hAnsi="Times New Roman"/>
-          <w:sz w:val="20"/>
-          <w:szCs w:val="20"/>
-        </w:rPr>
-        <w:t>9</w:t>
+        <w:t>Grid Interpolator v.</w:t>
+      </w:r>
+      <w:r>
+        <w:rPr>
+          <w:rFonts w:ascii="Times New Roman" w:hAnsi="Times New Roman"/>
+          <w:sz w:val="20"/>
+          <w:szCs w:val="20"/>
+        </w:rPr>
+        <w:t>2</w:t>
       </w:r>
       <w:r>
         <w:rPr>
@@ -1647,150 +1585,53 @@
         </w:rPr>
         <w:t>.0</w:t>
       </w:r>
-      <w:r>
-        <w:rPr>
-          <w:rFonts w:ascii="Times New Roman" w:hAnsi="Times New Roman"/>
-          <w:sz w:val="20"/>
-          <w:szCs w:val="20"/>
-        </w:rPr>
-        <w:t>.0</w:t>
-      </w:r>
-      <w:r>
-        <w:rPr>
-          <w:rFonts w:ascii="Times New Roman" w:hAnsi="Times New Roman"/>
-          <w:sz w:val="20"/>
-          <w:szCs w:val="20"/>
-        </w:rPr>
-        <w:t xml:space="preserve"> (RSE </w:t>
-      </w:r>
-      <w:proofErr w:type="spellStart"/>
-      <w:r>
-        <w:rPr>
-          <w:rFonts w:ascii="Times New Roman" w:hAnsi="Times New Roman"/>
-          <w:sz w:val="20"/>
-          <w:szCs w:val="20"/>
-        </w:rPr>
-        <w:t>SpA</w:t>
-      </w:r>
-      <w:proofErr w:type="spellEnd"/>
-      <w:r>
-        <w:rPr>
-          <w:rFonts w:ascii="Times New Roman" w:hAnsi="Times New Roman"/>
-          <w:sz w:val="20"/>
-          <w:szCs w:val="20"/>
-        </w:rPr>
-        <w:t>).</w:t>
-      </w:r>
-    </w:p>
-    <w:p>
-      <w:pPr>
-        <w:spacing w:after="0" w:line="240" w:lineRule="auto"/>
-        <w:jc w:val="both"/>
-        <w:rPr>
-          <w:rFonts w:ascii="Times New Roman" w:hAnsi="Times New Roman"/>
-          <w:sz w:val="20"/>
-          <w:szCs w:val="20"/>
-        </w:rPr>
-      </w:pPr>
-      <w:r>
-        <w:rPr>
-          <w:rFonts w:ascii="Times New Roman" w:hAnsi="Times New Roman"/>
-          <w:sz w:val="20"/>
-          <w:szCs w:val="20"/>
-        </w:rPr>
-        <w:t>With Copyright 20</w:t>
-      </w:r>
-      <w:r>
-        <w:rPr>
-          <w:rFonts w:ascii="Times New Roman" w:hAnsi="Times New Roman"/>
-          <w:sz w:val="20"/>
-          <w:szCs w:val="20"/>
-        </w:rPr>
-        <w:t>16</w:t>
-      </w:r>
-      <w:r>
-        <w:rPr>
-          <w:rFonts w:ascii="Times New Roman" w:hAnsi="Times New Roman"/>
-          <w:sz w:val="20"/>
-          <w:szCs w:val="20"/>
-        </w:rPr>
-        <w:t>-2018</w:t>
-      </w:r>
-      <w:r>
-        <w:rPr>
-          <w:rFonts w:ascii="Times New Roman" w:hAnsi="Times New Roman"/>
-          <w:sz w:val="20"/>
-          <w:szCs w:val="20"/>
-        </w:rPr>
-        <w:t xml:space="preserve"> (</w:t>
-      </w:r>
-      <w:r>
-        <w:rPr>
-          <w:rFonts w:ascii="Times New Roman" w:hAnsi="Times New Roman"/>
-          <w:sz w:val="20"/>
-          <w:szCs w:val="20"/>
-        </w:rPr>
-        <w:t xml:space="preserve">RSE </w:t>
-      </w:r>
-      <w:proofErr w:type="spellStart"/>
-      <w:r>
-        <w:rPr>
-          <w:rFonts w:ascii="Times New Roman" w:hAnsi="Times New Roman"/>
-          <w:sz w:val="20"/>
-          <w:szCs w:val="20"/>
-        </w:rPr>
-        <w:t>SpA</w:t>
-      </w:r>
-      <w:proofErr w:type="spellEnd"/>
-      <w:r>
-        <w:rPr>
-          <w:rFonts w:ascii="Times New Roman" w:hAnsi="Times New Roman"/>
-          <w:sz w:val="20"/>
-          <w:szCs w:val="20"/>
-        </w:rPr>
-        <w:t xml:space="preserve">), </w:t>
-      </w:r>
-      <w:r>
-        <w:rPr>
-          <w:rFonts w:ascii="Times New Roman" w:hAnsi="Times New Roman"/>
-          <w:sz w:val="20"/>
-          <w:szCs w:val="20"/>
-        </w:rPr>
-        <w:t>“</w:t>
-      </w:r>
-      <w:r>
-        <w:rPr>
-          <w:rFonts w:ascii="Times New Roman" w:hAnsi="Times New Roman"/>
-          <w:sz w:val="20"/>
-          <w:szCs w:val="20"/>
-        </w:rPr>
-        <w:t>Grid Interpolator v.</w:t>
-      </w:r>
-      <w:r>
-        <w:rPr>
-          <w:rFonts w:ascii="Times New Roman" w:hAnsi="Times New Roman"/>
-          <w:sz w:val="20"/>
-          <w:szCs w:val="20"/>
-        </w:rPr>
-        <w:t>2</w:t>
-      </w:r>
-      <w:r>
-        <w:rPr>
-          <w:rFonts w:ascii="Times New Roman" w:hAnsi="Times New Roman"/>
-          <w:sz w:val="20"/>
-          <w:szCs w:val="20"/>
-        </w:rPr>
-        <w:t>.0</w:t>
-      </w:r>
-      <w:r>
-        <w:rPr>
-          <w:rFonts w:ascii="Times New Roman" w:hAnsi="Times New Roman"/>
-          <w:sz w:val="20"/>
-          <w:szCs w:val="20"/>
-        </w:rPr>
-        <w:t xml:space="preserve">” </w:t>
-      </w:r>
-      <w:ins w:id="6" w:author="Amicarelli Andrea (RSE)" w:date="2020-08-26T14:12:00Z">
+      <w:ins w:id="6" w:author="Amicarelli Andrea (RSE)" w:date="2021-03-12T10:21:00Z">
+        <w:r>
+          <w:rPr>
+            <w:rFonts w:ascii="Times New Roman" w:hAnsi="Times New Roman"/>
+            <w:sz w:val="20"/>
+            <w:szCs w:val="20"/>
+          </w:rPr>
+          <w:t xml:space="preserve"> (RSE </w:t>
+        </w:r>
+        <w:proofErr w:type="spellStart"/>
+        <w:r>
+          <w:rPr>
+            <w:rFonts w:ascii="Times New Roman" w:hAnsi="Times New Roman"/>
+            <w:sz w:val="20"/>
+            <w:szCs w:val="20"/>
+          </w:rPr>
+          <w:t>SpA</w:t>
+        </w:r>
+        <w:proofErr w:type="spellEnd"/>
+        <w:r>
+          <w:rPr>
+            <w:rFonts w:ascii="Times New Roman" w:hAnsi="Times New Roman"/>
+            <w:sz w:val="20"/>
+            <w:szCs w:val="20"/>
+          </w:rPr>
+          <w:t>)</w:t>
+        </w:r>
+      </w:ins>
+      <w:del w:id="7" w:author="Amicarelli Andrea (RSE)" w:date="2021-03-12T10:21:00Z">
+        <w:r>
+          <w:rPr>
+            <w:rFonts w:ascii="Times New Roman" w:hAnsi="Times New Roman"/>
+            <w:sz w:val="20"/>
+            <w:szCs w:val="20"/>
+          </w:rPr>
+          <w:delText>”</w:delText>
+        </w:r>
+      </w:del>
+      <w:r>
+        <w:rPr>
+          <w:rFonts w:ascii="Times New Roman" w:hAnsi="Times New Roman"/>
+          <w:sz w:val="20"/>
+          <w:szCs w:val="20"/>
+        </w:rPr>
+        <w:t xml:space="preserve"> </w:t>
+      </w:r>
+      <w:ins w:id="8" w:author="Amicarelli Andrea (RSE)" w:date="2020-08-26T14:12:00Z">
         <w:r>
           <w:rPr>
             <w:rFonts w:ascii="Times New Roman" w:hAnsi="Times New Roman"/>
@@ -1850,7 +1691,7 @@
         </w:r>
       </w:ins>
       <w:proofErr w:type="gramEnd"/>
-      <w:del w:id="7" w:author="Amicarelli Andrea (RSE)" w:date="2020-08-26T14:12:00Z">
+      <w:del w:id="9" w:author="Amicarelli Andrea (RSE)" w:date="2020-08-26T14:12:00Z">
         <w:r>
           <w:rPr>
             <w:rFonts w:ascii="Times New Roman" w:hAnsi="Times New Roman"/>
@@ -2021,7 +1862,16 @@
           <w:sz w:val="20"/>
           <w:szCs w:val="20"/>
         </w:rPr>
-        <w:t>Free Software Foundation</w:t>
+        <w:t>Free Software Foundatio</w:t>
+      </w:r>
+      <w:commentRangeStart w:id="10"/>
+      <w:r>
+        <w:rPr>
+          <w:rFonts w:ascii="Times New Roman" w:hAnsi="Times New Roman"/>
+          <w:sz w:val="20"/>
+          <w:szCs w:val="20"/>
+        </w:rPr>
+        <w:t>n</w:t>
       </w:r>
       <w:r>
         <w:rPr>
@@ -2038,6 +1888,13 @@
           <w:szCs w:val="20"/>
         </w:rPr>
         <w:t>.</w:t>
+      </w:r>
+      <w:commentRangeEnd w:id="10"/>
+      <w:r>
+        <w:rPr>
+          <w:rStyle w:val="Rimandocommento"/>
+        </w:rPr>
+        <w:commentReference w:id="10"/>
       </w:r>
     </w:p>
     <w:p>
@@ -2069,6 +1926,10 @@
           <w:szCs w:val="24"/>
         </w:rPr>
       </w:pPr>
+      <w:bookmarkStart w:id="11" w:name="_Ref521064938"/>
+      <w:bookmarkStart w:id="12" w:name="_Toc521070849"/>
+      <w:bookmarkStart w:id="13" w:name="_GoBack"/>
+      <w:bookmarkEnd w:id="13"/>
       <w:r>
         <w:rPr>
           <w:rFonts w:ascii="Times New Roman" w:hAnsi="Times New Roman"/>
@@ -2078,8 +1939,10 @@
           <w:sz w:val="24"/>
           <w:szCs w:val="24"/>
         </w:rPr>
-        <w:t>Notes</w:t>
-      </w:r>
+        <w:t>Tutorials</w:t>
+      </w:r>
+      <w:bookmarkEnd w:id="11"/>
+      <w:bookmarkEnd w:id="12"/>
     </w:p>
     <w:p>
       <w:pPr>
@@ -2088,282 +1951,487 @@
         <w:rPr>
           <w:rFonts w:ascii="Times New Roman" w:hAnsi="Times New Roman"/>
           <w:sz w:val="20"/>
-          <w:szCs w:val="20"/>
-        </w:rPr>
-      </w:pPr>
-      <w:r>
-        <w:rPr>
-          <w:rFonts w:ascii="Times New Roman" w:hAnsi="Times New Roman"/>
-          <w:sz w:val="20"/>
-          <w:szCs w:val="20"/>
-        </w:rPr>
-        <w:t>Two additional lines are reported at the beginning of the xyz input file “</w:t>
-      </w:r>
-      <w:proofErr w:type="spellStart"/>
-      <w:r>
-        <w:rPr>
-          <w:rFonts w:ascii="Times New Roman" w:hAnsi="Times New Roman"/>
-          <w:sz w:val="20"/>
-          <w:szCs w:val="20"/>
-        </w:rPr>
-        <w:t>input_field.prn</w:t>
-      </w:r>
-      <w:proofErr w:type="spellEnd"/>
-      <w:r>
-        <w:rPr>
-          <w:rFonts w:ascii="Times New Roman" w:hAnsi="Times New Roman"/>
-          <w:sz w:val="20"/>
-          <w:szCs w:val="20"/>
-        </w:rPr>
-        <w:t>”, as in the following example:</w:t>
+          <w:szCs w:val="24"/>
+        </w:rPr>
+      </w:pPr>
+      <w:r>
+        <w:rPr>
+          <w:rFonts w:ascii="Times New Roman" w:hAnsi="Times New Roman"/>
+          <w:sz w:val="20"/>
+          <w:szCs w:val="24"/>
+        </w:rPr>
+        <w:t>Grid Interpolator v.2.0 is validated on 3</w:t>
+      </w:r>
+      <w:r>
+        <w:rPr>
+          <w:rFonts w:ascii="Times New Roman" w:hAnsi="Times New Roman"/>
+          <w:sz w:val="20"/>
+          <w:szCs w:val="24"/>
+        </w:rPr>
+        <w:t xml:space="preserve"> tutorials (following sub-sections), each one having possible variants. Some of the tutorials are published on International Journals and were also carried out with previous versions of the code. Other minor test cases only represent very simple configurations.</w:t>
       </w:r>
     </w:p>
     <w:p>
       <w:pPr>
+        <w:pStyle w:val="Titolo2"/>
+        <w:keepNext w:val="0"/>
+        <w:numPr>
+          <w:ilvl w:val="1"/>
+          <w:numId w:val="3"/>
+        </w:numPr>
+        <w:spacing w:before="0" w:after="0" w:line="240" w:lineRule="auto"/>
+        <w:rPr>
+          <w:rFonts w:ascii="Times New Roman" w:hAnsi="Times New Roman"/>
+          <w:bCs w:val="0"/>
+          <w:i w:val="0"/>
+          <w:iCs w:val="0"/>
+          <w:sz w:val="24"/>
+          <w:szCs w:val="24"/>
+        </w:rPr>
+      </w:pPr>
+      <w:bookmarkStart w:id="14" w:name="_Toc521070850"/>
+      <w:r>
+        <w:rPr>
+          <w:rFonts w:ascii="Times New Roman" w:hAnsi="Times New Roman"/>
+          <w:bCs w:val="0"/>
+          <w:i w:val="0"/>
+          <w:iCs w:val="0"/>
+          <w:sz w:val="24"/>
+          <w:szCs w:val="24"/>
+        </w:rPr>
+        <w:t>“</w:t>
+      </w:r>
+      <w:proofErr w:type="spellStart"/>
+      <w:r>
+        <w:rPr>
+          <w:rFonts w:ascii="Times New Roman" w:hAnsi="Times New Roman"/>
+          <w:bCs w:val="0"/>
+          <w:i w:val="0"/>
+          <w:iCs w:val="0"/>
+          <w:sz w:val="24"/>
+          <w:szCs w:val="24"/>
+        </w:rPr>
+        <w:t>db_Alpe_Gera</w:t>
+      </w:r>
+      <w:proofErr w:type="spellEnd"/>
+      <w:r>
+        <w:rPr>
+          <w:rFonts w:ascii="Times New Roman" w:hAnsi="Times New Roman"/>
+          <w:bCs w:val="0"/>
+          <w:i w:val="0"/>
+          <w:iCs w:val="0"/>
+          <w:sz w:val="24"/>
+          <w:szCs w:val="24"/>
+        </w:rPr>
+        <w:t>”</w:t>
+      </w:r>
+    </w:p>
+    <w:p>
+      <w:pPr>
         <w:spacing w:after="0" w:line="240" w:lineRule="auto"/>
         <w:jc w:val="both"/>
         <w:rPr>
           <w:rFonts w:ascii="Times New Roman" w:hAnsi="Times New Roman"/>
           <w:sz w:val="20"/>
-          <w:szCs w:val="20"/>
-        </w:rPr>
-      </w:pPr>
-      <w:r>
-        <w:rPr>
-          <w:rFonts w:ascii="Times New Roman" w:hAnsi="Times New Roman"/>
-          <w:sz w:val="20"/>
-          <w:szCs w:val="20"/>
-        </w:rPr>
-        <w:t>“</w:t>
+          <w:szCs w:val="24"/>
+        </w:rPr>
+      </w:pPr>
+      <w:r>
+        <w:rPr>
+          <w:rFonts w:ascii="Times New Roman" w:hAnsi="Times New Roman"/>
+          <w:sz w:val="20"/>
+          <w:szCs w:val="24"/>
+        </w:rPr>
+        <w:t>This tutorial is completely described in Amicarelli &amp; Agate (2017</w:t>
+      </w:r>
+      <w:r>
+        <w:rPr>
+          <w:rFonts w:ascii="Times New Roman" w:hAnsi="Times New Roman"/>
+          <w:sz w:val="20"/>
+          <w:szCs w:val="24"/>
+        </w:rPr>
+        <w:t>, [</w:t>
+      </w:r>
+      <w:r>
+        <w:rPr>
+          <w:rFonts w:ascii="Times New Roman" w:hAnsi="Times New Roman"/>
+          <w:sz w:val="20"/>
+          <w:szCs w:val="24"/>
+        </w:rPr>
+        <w:fldChar w:fldCharType="begin"/>
+      </w:r>
+      <w:r>
+        <w:rPr>
+          <w:rFonts w:ascii="Times New Roman" w:hAnsi="Times New Roman"/>
+          <w:sz w:val="20"/>
+          <w:szCs w:val="24"/>
+        </w:rPr>
+        <w:instrText xml:space="preserve"> REF _Ref521406207 \r \h </w:instrText>
+      </w:r>
+      <w:r>
+        <w:rPr>
+          <w:rFonts w:ascii="Times New Roman" w:hAnsi="Times New Roman"/>
+          <w:sz w:val="20"/>
+          <w:szCs w:val="24"/>
+        </w:rPr>
+      </w:r>
+      <w:r>
+        <w:rPr>
+          <w:rFonts w:ascii="Times New Roman" w:hAnsi="Times New Roman"/>
+          <w:sz w:val="20"/>
+          <w:szCs w:val="24"/>
+        </w:rPr>
+        <w:fldChar w:fldCharType="separate"/>
+      </w:r>
+      <w:r>
+        <w:rPr>
+          <w:rFonts w:ascii="Times New Roman" w:hAnsi="Times New Roman"/>
+          <w:sz w:val="20"/>
+          <w:szCs w:val="24"/>
+        </w:rPr>
+        <w:t>3</w:t>
+      </w:r>
+      <w:r>
+        <w:rPr>
+          <w:rFonts w:ascii="Times New Roman" w:hAnsi="Times New Roman"/>
+          <w:sz w:val="20"/>
+          <w:szCs w:val="24"/>
+        </w:rPr>
+        <w:fldChar w:fldCharType="end"/>
+      </w:r>
+      <w:r>
+        <w:rPr>
+          <w:rFonts w:ascii="Times New Roman" w:hAnsi="Times New Roman"/>
+          <w:sz w:val="20"/>
+          <w:szCs w:val="24"/>
+        </w:rPr>
+        <w:t>]</w:t>
+      </w:r>
+      <w:r>
+        <w:rPr>
+          <w:rFonts w:ascii="Times New Roman" w:hAnsi="Times New Roman"/>
+          <w:sz w:val="20"/>
+          <w:szCs w:val="24"/>
+        </w:rPr>
+        <w:t>). This project report is Open-Access and also includes a synthetic English version.</w:t>
       </w:r>
     </w:p>
     <w:p>
       <w:pPr>
+        <w:pStyle w:val="Titolo2"/>
+        <w:keepNext w:val="0"/>
+        <w:numPr>
+          <w:ilvl w:val="1"/>
+          <w:numId w:val="3"/>
+        </w:numPr>
+        <w:spacing w:before="0" w:after="0" w:line="240" w:lineRule="auto"/>
+        <w:rPr>
+          <w:rFonts w:ascii="Times New Roman" w:hAnsi="Times New Roman"/>
+          <w:bCs w:val="0"/>
+          <w:i w:val="0"/>
+          <w:iCs w:val="0"/>
+          <w:sz w:val="24"/>
+          <w:szCs w:val="24"/>
+        </w:rPr>
+      </w:pPr>
+      <w:r>
+        <w:rPr>
+          <w:rFonts w:ascii="Times New Roman" w:hAnsi="Times New Roman"/>
+          <w:bCs w:val="0"/>
+          <w:i w:val="0"/>
+          <w:iCs w:val="0"/>
+          <w:sz w:val="24"/>
+          <w:szCs w:val="24"/>
+        </w:rPr>
+        <w:t>“</w:t>
+      </w:r>
+      <w:proofErr w:type="spellStart"/>
+      <w:r>
+        <w:rPr>
+          <w:rFonts w:ascii="Times New Roman" w:hAnsi="Times New Roman"/>
+          <w:bCs w:val="0"/>
+          <w:i w:val="0"/>
+          <w:iCs w:val="0"/>
+          <w:sz w:val="24"/>
+          <w:szCs w:val="24"/>
+        </w:rPr>
+        <w:t>db_Alpe_Gera</w:t>
+      </w:r>
+      <w:r>
+        <w:rPr>
+          <w:rFonts w:ascii="Times New Roman" w:hAnsi="Times New Roman"/>
+          <w:bCs w:val="0"/>
+          <w:i w:val="0"/>
+          <w:iCs w:val="0"/>
+          <w:sz w:val="24"/>
+          <w:szCs w:val="24"/>
+        </w:rPr>
+        <w:t>_Lanzada_substations</w:t>
+      </w:r>
+      <w:proofErr w:type="spellEnd"/>
+      <w:r>
+        <w:rPr>
+          <w:rFonts w:ascii="Times New Roman" w:hAnsi="Times New Roman"/>
+          <w:bCs w:val="0"/>
+          <w:i w:val="0"/>
+          <w:iCs w:val="0"/>
+          <w:sz w:val="24"/>
+          <w:szCs w:val="24"/>
+        </w:rPr>
+        <w:t>”</w:t>
+      </w:r>
+    </w:p>
+    <w:p>
+      <w:pPr>
         <w:spacing w:after="0" w:line="240" w:lineRule="auto"/>
         <w:jc w:val="both"/>
         <w:rPr>
           <w:rFonts w:ascii="Times New Roman" w:hAnsi="Times New Roman"/>
           <w:sz w:val="20"/>
-          <w:szCs w:val="20"/>
-        </w:rPr>
-      </w:pPr>
-      <w:proofErr w:type="spellStart"/>
-      <w:r>
-        <w:rPr>
-          <w:rFonts w:ascii="Times New Roman" w:hAnsi="Times New Roman"/>
-          <w:sz w:val="20"/>
-          <w:szCs w:val="20"/>
-        </w:rPr>
-        <w:t>n_points_in</w:t>
-      </w:r>
-      <w:proofErr w:type="spellEnd"/>
-      <w:r>
-        <w:rPr>
-          <w:rFonts w:ascii="Times New Roman" w:hAnsi="Times New Roman"/>
-          <w:sz w:val="20"/>
-          <w:szCs w:val="20"/>
-        </w:rPr>
-        <w:t xml:space="preserve">       </w:t>
-      </w:r>
-      <w:proofErr w:type="spellStart"/>
-      <w:r>
-        <w:rPr>
-          <w:rFonts w:ascii="Times New Roman" w:hAnsi="Times New Roman"/>
-          <w:sz w:val="20"/>
-          <w:szCs w:val="20"/>
-        </w:rPr>
-        <w:t>x_min</w:t>
-      </w:r>
-      <w:proofErr w:type="spellEnd"/>
-      <w:r>
-        <w:rPr>
-          <w:rFonts w:ascii="Times New Roman" w:hAnsi="Times New Roman"/>
-          <w:sz w:val="20"/>
-          <w:szCs w:val="20"/>
-        </w:rPr>
-        <w:t xml:space="preserve">       </w:t>
-      </w:r>
-      <w:proofErr w:type="spellStart"/>
-      <w:r>
-        <w:rPr>
-          <w:rFonts w:ascii="Times New Roman" w:hAnsi="Times New Roman"/>
-          <w:sz w:val="20"/>
-          <w:szCs w:val="20"/>
-        </w:rPr>
-        <w:t>y_min</w:t>
-      </w:r>
-      <w:proofErr w:type="spellEnd"/>
-      <w:r>
-        <w:rPr>
-          <w:rFonts w:ascii="Times New Roman" w:hAnsi="Times New Roman"/>
-          <w:sz w:val="20"/>
-          <w:szCs w:val="20"/>
-        </w:rPr>
-        <w:t xml:space="preserve">       </w:t>
-      </w:r>
-      <w:proofErr w:type="spellStart"/>
-      <w:r>
-        <w:rPr>
-          <w:rFonts w:ascii="Times New Roman" w:hAnsi="Times New Roman"/>
-          <w:sz w:val="20"/>
-          <w:szCs w:val="20"/>
-        </w:rPr>
-        <w:t>z_min</w:t>
-      </w:r>
-      <w:proofErr w:type="spellEnd"/>
-      <w:r>
-        <w:rPr>
-          <w:rFonts w:ascii="Times New Roman" w:hAnsi="Times New Roman"/>
-          <w:sz w:val="20"/>
-          <w:szCs w:val="20"/>
-        </w:rPr>
-        <w:t xml:space="preserve">       </w:t>
-      </w:r>
-      <w:proofErr w:type="spellStart"/>
-      <w:r>
-        <w:rPr>
-          <w:rFonts w:ascii="Times New Roman" w:hAnsi="Times New Roman"/>
-          <w:sz w:val="20"/>
-          <w:szCs w:val="20"/>
-        </w:rPr>
-        <w:t>x_max</w:t>
-      </w:r>
-      <w:proofErr w:type="spellEnd"/>
-      <w:r>
-        <w:rPr>
-          <w:rFonts w:ascii="Times New Roman" w:hAnsi="Times New Roman"/>
-          <w:sz w:val="20"/>
-          <w:szCs w:val="20"/>
-        </w:rPr>
-        <w:t xml:space="preserve">       </w:t>
-      </w:r>
-      <w:proofErr w:type="spellStart"/>
-      <w:r>
-        <w:rPr>
-          <w:rFonts w:ascii="Times New Roman" w:hAnsi="Times New Roman"/>
-          <w:sz w:val="20"/>
-          <w:szCs w:val="20"/>
-        </w:rPr>
-        <w:t>y_max</w:t>
-      </w:r>
-      <w:proofErr w:type="spellEnd"/>
-      <w:r>
-        <w:rPr>
-          <w:rFonts w:ascii="Times New Roman" w:hAnsi="Times New Roman"/>
-          <w:sz w:val="20"/>
-          <w:szCs w:val="20"/>
-        </w:rPr>
-        <w:t xml:space="preserve">       </w:t>
-      </w:r>
-      <w:proofErr w:type="spellStart"/>
-      <w:r>
-        <w:rPr>
-          <w:rFonts w:ascii="Times New Roman" w:hAnsi="Times New Roman"/>
-          <w:sz w:val="20"/>
-          <w:szCs w:val="20"/>
-        </w:rPr>
-        <w:t>z_max</w:t>
-      </w:r>
-      <w:proofErr w:type="spellEnd"/>
-      <w:r>
-        <w:rPr>
-          <w:rFonts w:ascii="Times New Roman" w:hAnsi="Times New Roman"/>
-          <w:sz w:val="20"/>
-          <w:szCs w:val="20"/>
-        </w:rPr>
-        <w:t xml:space="preserve">      </w:t>
-      </w:r>
-      <w:proofErr w:type="spellStart"/>
-      <w:r>
-        <w:rPr>
-          <w:rFonts w:ascii="Times New Roman" w:hAnsi="Times New Roman"/>
-          <w:sz w:val="20"/>
-          <w:szCs w:val="20"/>
-        </w:rPr>
-        <w:t>dx_out</w:t>
-      </w:r>
-      <w:proofErr w:type="spellEnd"/>
-      <w:r>
-        <w:rPr>
-          <w:rFonts w:ascii="Times New Roman" w:hAnsi="Times New Roman"/>
-          <w:sz w:val="20"/>
-          <w:szCs w:val="20"/>
-        </w:rPr>
-        <w:t xml:space="preserve">      </w:t>
-      </w:r>
-      <w:proofErr w:type="spellStart"/>
-      <w:r>
-        <w:rPr>
-          <w:rFonts w:ascii="Times New Roman" w:hAnsi="Times New Roman"/>
-          <w:sz w:val="20"/>
-          <w:szCs w:val="20"/>
-        </w:rPr>
-        <w:t>dy_out</w:t>
-      </w:r>
-      <w:proofErr w:type="spellEnd"/>
-      <w:r>
-        <w:rPr>
-          <w:rFonts w:ascii="Times New Roman" w:hAnsi="Times New Roman"/>
-          <w:sz w:val="20"/>
-          <w:szCs w:val="20"/>
-        </w:rPr>
-        <w:t xml:space="preserve">      </w:t>
-      </w:r>
-      <w:proofErr w:type="spellStart"/>
-      <w:r>
-        <w:rPr>
-          <w:rFonts w:ascii="Times New Roman" w:hAnsi="Times New Roman"/>
-          <w:sz w:val="20"/>
-          <w:szCs w:val="20"/>
-        </w:rPr>
-        <w:t>dz_out</w:t>
-      </w:r>
-      <w:proofErr w:type="spellEnd"/>
-      <w:r>
-        <w:rPr>
-          <w:rFonts w:ascii="Times New Roman" w:hAnsi="Times New Roman"/>
-          <w:sz w:val="20"/>
-          <w:szCs w:val="20"/>
-        </w:rPr>
-        <w:cr/>
-        <w:t xml:space="preserve">       </w:t>
-      </w:r>
-      <w:proofErr w:type="gramStart"/>
-      <w:r>
-        <w:rPr>
-          <w:rFonts w:ascii="Times New Roman" w:hAnsi="Times New Roman"/>
-          <w:sz w:val="20"/>
-          <w:szCs w:val="20"/>
-        </w:rPr>
-        <w:t>21822  1152.77000</w:t>
-      </w:r>
-      <w:proofErr w:type="gramEnd"/>
-      <w:r>
-        <w:rPr>
-          <w:rFonts w:ascii="Times New Roman" w:hAnsi="Times New Roman"/>
-          <w:sz w:val="20"/>
-          <w:szCs w:val="20"/>
-        </w:rPr>
-        <w:t xml:space="preserve">    71.07100     0.00000 25779.70000  9926.20000     1.00000     9.47609     9.47609     1.00000</w:t>
+          <w:szCs w:val="24"/>
+        </w:rPr>
+      </w:pPr>
+      <w:r>
+        <w:rPr>
+          <w:rFonts w:ascii="Times New Roman" w:hAnsi="Times New Roman"/>
+          <w:sz w:val="20"/>
+          <w:szCs w:val="24"/>
+        </w:rPr>
+        <w:t>This tutorial is completely described in Amicarelli (2018</w:t>
+      </w:r>
+      <w:r>
+        <w:rPr>
+          <w:rFonts w:ascii="Times New Roman" w:hAnsi="Times New Roman"/>
+          <w:sz w:val="20"/>
+          <w:szCs w:val="24"/>
+        </w:rPr>
+        <w:t>, [</w:t>
+      </w:r>
+      <w:r>
+        <w:rPr>
+          <w:rFonts w:ascii="Times New Roman" w:hAnsi="Times New Roman"/>
+          <w:sz w:val="20"/>
+          <w:szCs w:val="24"/>
+        </w:rPr>
+        <w:fldChar w:fldCharType="begin"/>
+      </w:r>
+      <w:r>
+        <w:rPr>
+          <w:rFonts w:ascii="Times New Roman" w:hAnsi="Times New Roman"/>
+          <w:sz w:val="20"/>
+          <w:szCs w:val="24"/>
+        </w:rPr>
+        <w:instrText xml:space="preserve"> REF _Ref520967512 \r \h </w:instrText>
+      </w:r>
+      <w:r>
+        <w:rPr>
+          <w:rFonts w:ascii="Times New Roman" w:hAnsi="Times New Roman"/>
+          <w:sz w:val="20"/>
+          <w:szCs w:val="24"/>
+        </w:rPr>
+      </w:r>
+      <w:r>
+        <w:rPr>
+          <w:rFonts w:ascii="Times New Roman" w:hAnsi="Times New Roman"/>
+          <w:sz w:val="20"/>
+          <w:szCs w:val="24"/>
+        </w:rPr>
+        <w:fldChar w:fldCharType="separate"/>
+      </w:r>
+      <w:r>
+        <w:rPr>
+          <w:rFonts w:ascii="Times New Roman" w:hAnsi="Times New Roman"/>
+          <w:sz w:val="20"/>
+          <w:szCs w:val="24"/>
+        </w:rPr>
+        <w:t>1</w:t>
+      </w:r>
+      <w:r>
+        <w:rPr>
+          <w:rFonts w:ascii="Times New Roman" w:hAnsi="Times New Roman"/>
+          <w:sz w:val="20"/>
+          <w:szCs w:val="24"/>
+        </w:rPr>
+        <w:fldChar w:fldCharType="end"/>
+      </w:r>
+      <w:r>
+        <w:rPr>
+          <w:rFonts w:ascii="Times New Roman" w:hAnsi="Times New Roman"/>
+          <w:sz w:val="20"/>
+          <w:szCs w:val="24"/>
+        </w:rPr>
+        <w:t>]</w:t>
+      </w:r>
+      <w:r>
+        <w:rPr>
+          <w:rFonts w:ascii="Times New Roman" w:hAnsi="Times New Roman"/>
+          <w:sz w:val="20"/>
+          <w:szCs w:val="24"/>
+        </w:rPr>
+        <w:t>). This project report is Open-Access and also includes a synthetic English version.</w:t>
       </w:r>
     </w:p>
     <w:p>
       <w:pPr>
+        <w:pStyle w:val="Titolo2"/>
+        <w:keepNext w:val="0"/>
+        <w:numPr>
+          <w:ilvl w:val="1"/>
+          <w:numId w:val="3"/>
+        </w:numPr>
+        <w:spacing w:before="0" w:after="0" w:line="240" w:lineRule="auto"/>
+        <w:rPr>
+          <w:rFonts w:ascii="Times New Roman" w:hAnsi="Times New Roman"/>
+          <w:bCs w:val="0"/>
+          <w:i w:val="0"/>
+          <w:iCs w:val="0"/>
+          <w:sz w:val="24"/>
+          <w:szCs w:val="24"/>
+        </w:rPr>
+      </w:pPr>
+      <w:r>
+        <w:rPr>
+          <w:rFonts w:ascii="Times New Roman" w:hAnsi="Times New Roman"/>
+          <w:bCs w:val="0"/>
+          <w:i w:val="0"/>
+          <w:iCs w:val="0"/>
+          <w:sz w:val="24"/>
+          <w:szCs w:val="24"/>
+        </w:rPr>
+        <w:t xml:space="preserve"> “</w:t>
+      </w:r>
+      <w:proofErr w:type="spellStart"/>
+      <w:r>
+        <w:rPr>
+          <w:rFonts w:ascii="Times New Roman" w:hAnsi="Times New Roman"/>
+          <w:bCs w:val="0"/>
+          <w:i w:val="0"/>
+          <w:iCs w:val="0"/>
+          <w:sz w:val="24"/>
+          <w:szCs w:val="24"/>
+        </w:rPr>
+        <w:t>edb_ICOLD</w:t>
+      </w:r>
+      <w:proofErr w:type="spellEnd"/>
+      <w:r>
+        <w:rPr>
+          <w:rFonts w:ascii="Times New Roman" w:hAnsi="Times New Roman"/>
+          <w:bCs w:val="0"/>
+          <w:i w:val="0"/>
+          <w:iCs w:val="0"/>
+          <w:sz w:val="24"/>
+          <w:szCs w:val="24"/>
+        </w:rPr>
+        <w:t>”</w:t>
+      </w:r>
+      <w:bookmarkEnd w:id="14"/>
+    </w:p>
+    <w:p>
+      <w:pPr>
         <w:spacing w:after="0" w:line="240" w:lineRule="auto"/>
         <w:jc w:val="both"/>
         <w:rPr>
           <w:rFonts w:ascii="Times New Roman" w:hAnsi="Times New Roman"/>
           <w:sz w:val="20"/>
-          <w:szCs w:val="20"/>
-        </w:rPr>
-      </w:pPr>
-      <w:r>
-        <w:rPr>
-          <w:rFonts w:ascii="Times New Roman" w:hAnsi="Times New Roman"/>
-          <w:sz w:val="20"/>
-          <w:szCs w:val="20"/>
-        </w:rPr>
-        <w:t>“</w:t>
+          <w:szCs w:val="24"/>
+        </w:rPr>
+      </w:pPr>
+      <w:r>
+        <w:rPr>
+          <w:rFonts w:ascii="Times New Roman" w:hAnsi="Times New Roman"/>
+          <w:sz w:val="20"/>
+          <w:szCs w:val="24"/>
+        </w:rPr>
+        <w:t>This tutorial is completely described in Amicarelli et al. (2017</w:t>
+      </w:r>
+      <w:r>
+        <w:rPr>
+          <w:rFonts w:ascii="Times New Roman" w:hAnsi="Times New Roman"/>
+          <w:sz w:val="20"/>
+          <w:szCs w:val="24"/>
+        </w:rPr>
+        <w:t>, [</w:t>
+      </w:r>
+      <w:r>
+        <w:rPr>
+          <w:rFonts w:ascii="Times New Roman" w:hAnsi="Times New Roman"/>
+          <w:sz w:val="20"/>
+          <w:szCs w:val="24"/>
+        </w:rPr>
+        <w:fldChar w:fldCharType="begin"/>
+      </w:r>
+      <w:r>
+        <w:rPr>
+          <w:rFonts w:ascii="Times New Roman" w:hAnsi="Times New Roman"/>
+          <w:sz w:val="20"/>
+          <w:szCs w:val="24"/>
+        </w:rPr>
+        <w:instrText xml:space="preserve"> REF _Ref521476512 \r \h </w:instrText>
+      </w:r>
+      <w:r>
+        <w:rPr>
+          <w:rFonts w:ascii="Times New Roman" w:hAnsi="Times New Roman"/>
+          <w:sz w:val="20"/>
+          <w:szCs w:val="24"/>
+        </w:rPr>
+      </w:r>
+      <w:r>
+        <w:rPr>
+          <w:rFonts w:ascii="Times New Roman" w:hAnsi="Times New Roman"/>
+          <w:sz w:val="20"/>
+          <w:szCs w:val="24"/>
+        </w:rPr>
+        <w:fldChar w:fldCharType="separate"/>
+      </w:r>
+      <w:r>
+        <w:rPr>
+          <w:rFonts w:ascii="Times New Roman" w:hAnsi="Times New Roman"/>
+          <w:sz w:val="20"/>
+          <w:szCs w:val="24"/>
+        </w:rPr>
+        <w:t>2</w:t>
+      </w:r>
+      <w:r>
+        <w:rPr>
+          <w:rFonts w:ascii="Times New Roman" w:hAnsi="Times New Roman"/>
+          <w:sz w:val="20"/>
+          <w:szCs w:val="24"/>
+        </w:rPr>
+        <w:fldChar w:fldCharType="end"/>
+      </w:r>
+      <w:r>
+        <w:rPr>
+          <w:rFonts w:ascii="Times New Roman" w:hAnsi="Times New Roman"/>
+          <w:sz w:val="20"/>
+          <w:szCs w:val="24"/>
+        </w:rPr>
+        <w:t>]</w:t>
+      </w:r>
+      <w:r>
+        <w:rPr>
+          <w:rFonts w:ascii="Times New Roman" w:hAnsi="Times New Roman"/>
+          <w:sz w:val="20"/>
+          <w:szCs w:val="24"/>
+        </w:rPr>
+        <w:t xml:space="preserve">). The paper version available on </w:t>
+      </w:r>
+      <w:proofErr w:type="spellStart"/>
+      <w:r>
+        <w:rPr>
+          <w:rFonts w:ascii="Times New Roman" w:hAnsi="Times New Roman"/>
+          <w:sz w:val="20"/>
+          <w:szCs w:val="24"/>
+        </w:rPr>
+        <w:t>ResearchGate</w:t>
+      </w:r>
+      <w:proofErr w:type="spellEnd"/>
+      <w:r>
+        <w:rPr>
+          <w:rFonts w:ascii="Times New Roman" w:hAnsi="Times New Roman"/>
+          <w:sz w:val="20"/>
+          <w:szCs w:val="24"/>
+        </w:rPr>
+        <w:t xml:space="preserve"> might help in case the published version is unavailable.</w:t>
       </w:r>
     </w:p>
     <w:p>
@@ -2376,775 +2444,6 @@
           <w:szCs w:val="20"/>
         </w:rPr>
       </w:pPr>
-      <w:proofErr w:type="gramStart"/>
-      <w:r>
-        <w:rPr>
-          <w:rFonts w:ascii="Times New Roman" w:hAnsi="Times New Roman"/>
-          <w:sz w:val="20"/>
-          <w:szCs w:val="20"/>
-        </w:rPr>
-        <w:t>with</w:t>
-      </w:r>
-      <w:proofErr w:type="gramEnd"/>
-      <w:r>
-        <w:rPr>
-          <w:rFonts w:ascii="Times New Roman" w:hAnsi="Times New Roman"/>
-          <w:sz w:val="20"/>
-          <w:szCs w:val="20"/>
-        </w:rPr>
-        <w:t xml:space="preserve"> the following parameter definition:</w:t>
-      </w:r>
-    </w:p>
-    <w:p>
-      <w:pPr>
-        <w:spacing w:after="0" w:line="240" w:lineRule="auto"/>
-        <w:ind w:left="720"/>
-        <w:jc w:val="both"/>
-        <w:rPr>
-          <w:rFonts w:ascii="Times New Roman" w:hAnsi="Times New Roman"/>
-          <w:sz w:val="20"/>
-          <w:szCs w:val="20"/>
-        </w:rPr>
-      </w:pPr>
-      <w:proofErr w:type="spellStart"/>
-      <w:r>
-        <w:rPr>
-          <w:rFonts w:ascii="Times New Roman" w:hAnsi="Times New Roman"/>
-          <w:sz w:val="20"/>
-          <w:szCs w:val="20"/>
-        </w:rPr>
-        <w:t>n_points_in</w:t>
-      </w:r>
-      <w:proofErr w:type="spellEnd"/>
-      <w:r>
-        <w:rPr>
-          <w:rFonts w:ascii="Times New Roman" w:hAnsi="Times New Roman"/>
-          <w:sz w:val="20"/>
-          <w:szCs w:val="20"/>
-        </w:rPr>
-        <w:t>: number of points in the input file;</w:t>
-      </w:r>
-    </w:p>
-    <w:p>
-      <w:pPr>
-        <w:spacing w:after="0" w:line="240" w:lineRule="auto"/>
-        <w:ind w:left="720"/>
-        <w:jc w:val="both"/>
-        <w:rPr>
-          <w:rFonts w:ascii="Times New Roman" w:hAnsi="Times New Roman"/>
-          <w:sz w:val="20"/>
-          <w:szCs w:val="20"/>
-        </w:rPr>
-      </w:pPr>
-      <w:proofErr w:type="spellStart"/>
-      <w:r>
-        <w:rPr>
-          <w:rFonts w:ascii="Times New Roman" w:hAnsi="Times New Roman"/>
-          <w:sz w:val="20"/>
-          <w:szCs w:val="20"/>
-        </w:rPr>
-        <w:t>x_min</w:t>
-      </w:r>
-      <w:proofErr w:type="spellEnd"/>
-      <w:r>
-        <w:rPr>
-          <w:rFonts w:ascii="Times New Roman" w:hAnsi="Times New Roman"/>
-          <w:sz w:val="20"/>
-          <w:szCs w:val="20"/>
-        </w:rPr>
-        <w:t>: minimum x-coordinate;</w:t>
-      </w:r>
-    </w:p>
-    <w:p>
-      <w:pPr>
-        <w:spacing w:after="0" w:line="240" w:lineRule="auto"/>
-        <w:ind w:left="720"/>
-        <w:jc w:val="both"/>
-        <w:rPr>
-          <w:rFonts w:ascii="Times New Roman" w:hAnsi="Times New Roman"/>
-          <w:sz w:val="20"/>
-          <w:szCs w:val="20"/>
-          <w:lang w:val="fr-FR"/>
-        </w:rPr>
-      </w:pPr>
-      <w:proofErr w:type="spellStart"/>
-      <w:proofErr w:type="gramStart"/>
-      <w:r>
-        <w:rPr>
-          <w:rFonts w:ascii="Times New Roman" w:hAnsi="Times New Roman"/>
-          <w:sz w:val="20"/>
-          <w:szCs w:val="20"/>
-          <w:lang w:val="fr-FR"/>
-        </w:rPr>
-        <w:t>y_min</w:t>
-      </w:r>
-      <w:proofErr w:type="spellEnd"/>
-      <w:proofErr w:type="gramEnd"/>
-      <w:r>
-        <w:rPr>
-          <w:rFonts w:ascii="Times New Roman" w:hAnsi="Times New Roman"/>
-          <w:sz w:val="20"/>
-          <w:szCs w:val="20"/>
-          <w:lang w:val="fr-FR"/>
-        </w:rPr>
-        <w:t>: minimum y-</w:t>
-      </w:r>
-      <w:proofErr w:type="spellStart"/>
-      <w:r>
-        <w:rPr>
-          <w:rFonts w:ascii="Times New Roman" w:hAnsi="Times New Roman"/>
-          <w:sz w:val="20"/>
-          <w:szCs w:val="20"/>
-          <w:lang w:val="fr-FR"/>
-        </w:rPr>
-        <w:t>coordinate</w:t>
-      </w:r>
-      <w:proofErr w:type="spellEnd"/>
-      <w:r>
-        <w:rPr>
-          <w:rFonts w:ascii="Times New Roman" w:hAnsi="Times New Roman"/>
-          <w:sz w:val="20"/>
-          <w:szCs w:val="20"/>
-          <w:lang w:val="fr-FR"/>
-        </w:rPr>
-        <w:t>;</w:t>
-      </w:r>
-    </w:p>
-    <w:p>
-      <w:pPr>
-        <w:spacing w:after="0" w:line="240" w:lineRule="auto"/>
-        <w:ind w:left="720"/>
-        <w:jc w:val="both"/>
-        <w:rPr>
-          <w:rFonts w:ascii="Times New Roman" w:hAnsi="Times New Roman"/>
-          <w:sz w:val="20"/>
-          <w:szCs w:val="20"/>
-          <w:lang w:val="fr-FR"/>
-        </w:rPr>
-      </w:pPr>
-      <w:proofErr w:type="spellStart"/>
-      <w:proofErr w:type="gramStart"/>
-      <w:r>
-        <w:rPr>
-          <w:rFonts w:ascii="Times New Roman" w:hAnsi="Times New Roman"/>
-          <w:sz w:val="20"/>
-          <w:szCs w:val="20"/>
-          <w:lang w:val="fr-FR"/>
-        </w:rPr>
-        <w:t>z_min</w:t>
-      </w:r>
-      <w:proofErr w:type="spellEnd"/>
-      <w:proofErr w:type="gramEnd"/>
-      <w:r>
-        <w:rPr>
-          <w:rFonts w:ascii="Times New Roman" w:hAnsi="Times New Roman"/>
-          <w:sz w:val="20"/>
-          <w:szCs w:val="20"/>
-          <w:lang w:val="fr-FR"/>
-        </w:rPr>
-        <w:t>: minimum z-</w:t>
-      </w:r>
-      <w:proofErr w:type="spellStart"/>
-      <w:r>
-        <w:rPr>
-          <w:rFonts w:ascii="Times New Roman" w:hAnsi="Times New Roman"/>
-          <w:sz w:val="20"/>
-          <w:szCs w:val="20"/>
-          <w:lang w:val="fr-FR"/>
-        </w:rPr>
-        <w:t>coordinate</w:t>
-      </w:r>
-      <w:proofErr w:type="spellEnd"/>
-      <w:r>
-        <w:rPr>
-          <w:rFonts w:ascii="Times New Roman" w:hAnsi="Times New Roman"/>
-          <w:sz w:val="20"/>
-          <w:szCs w:val="20"/>
-          <w:lang w:val="fr-FR"/>
-        </w:rPr>
-        <w:t>;</w:t>
-      </w:r>
-    </w:p>
-    <w:p>
-      <w:pPr>
-        <w:spacing w:after="0" w:line="240" w:lineRule="auto"/>
-        <w:ind w:left="720"/>
-        <w:jc w:val="both"/>
-        <w:rPr>
-          <w:rFonts w:ascii="Times New Roman" w:hAnsi="Times New Roman"/>
-          <w:sz w:val="20"/>
-          <w:szCs w:val="20"/>
-        </w:rPr>
-      </w:pPr>
-      <w:proofErr w:type="spellStart"/>
-      <w:r>
-        <w:rPr>
-          <w:rFonts w:ascii="Times New Roman" w:hAnsi="Times New Roman"/>
-          <w:sz w:val="20"/>
-          <w:szCs w:val="20"/>
-        </w:rPr>
-        <w:t>x_max</w:t>
-      </w:r>
-      <w:proofErr w:type="spellEnd"/>
-      <w:r>
-        <w:rPr>
-          <w:rFonts w:ascii="Times New Roman" w:hAnsi="Times New Roman"/>
-          <w:sz w:val="20"/>
-          <w:szCs w:val="20"/>
-        </w:rPr>
-        <w:t>: maximum x-coordinate;</w:t>
-      </w:r>
-    </w:p>
-    <w:p>
-      <w:pPr>
-        <w:spacing w:after="0" w:line="240" w:lineRule="auto"/>
-        <w:ind w:left="720"/>
-        <w:jc w:val="both"/>
-        <w:rPr>
-          <w:rFonts w:ascii="Times New Roman" w:hAnsi="Times New Roman"/>
-          <w:sz w:val="20"/>
-          <w:szCs w:val="20"/>
-          <w:lang w:val="fr-FR"/>
-        </w:rPr>
-      </w:pPr>
-      <w:proofErr w:type="spellStart"/>
-      <w:proofErr w:type="gramStart"/>
-      <w:r>
-        <w:rPr>
-          <w:rFonts w:ascii="Times New Roman" w:hAnsi="Times New Roman"/>
-          <w:sz w:val="20"/>
-          <w:szCs w:val="20"/>
-          <w:lang w:val="fr-FR"/>
-        </w:rPr>
-        <w:t>y_max</w:t>
-      </w:r>
-      <w:proofErr w:type="spellEnd"/>
-      <w:proofErr w:type="gramEnd"/>
-      <w:r>
-        <w:rPr>
-          <w:rFonts w:ascii="Times New Roman" w:hAnsi="Times New Roman"/>
-          <w:sz w:val="20"/>
-          <w:szCs w:val="20"/>
-          <w:lang w:val="fr-FR"/>
-        </w:rPr>
-        <w:t>: maximum y-</w:t>
-      </w:r>
-      <w:proofErr w:type="spellStart"/>
-      <w:r>
-        <w:rPr>
-          <w:rFonts w:ascii="Times New Roman" w:hAnsi="Times New Roman"/>
-          <w:sz w:val="20"/>
-          <w:szCs w:val="20"/>
-          <w:lang w:val="fr-FR"/>
-        </w:rPr>
-        <w:t>coordinate</w:t>
-      </w:r>
-      <w:proofErr w:type="spellEnd"/>
-      <w:r>
-        <w:rPr>
-          <w:rFonts w:ascii="Times New Roman" w:hAnsi="Times New Roman"/>
-          <w:sz w:val="20"/>
-          <w:szCs w:val="20"/>
-          <w:lang w:val="fr-FR"/>
-        </w:rPr>
-        <w:t>;</w:t>
-      </w:r>
-    </w:p>
-    <w:p>
-      <w:pPr>
-        <w:spacing w:after="0" w:line="240" w:lineRule="auto"/>
-        <w:ind w:left="720"/>
-        <w:jc w:val="both"/>
-        <w:rPr>
-          <w:rFonts w:ascii="Times New Roman" w:hAnsi="Times New Roman"/>
-          <w:sz w:val="20"/>
-          <w:szCs w:val="20"/>
-        </w:rPr>
-      </w:pPr>
-      <w:proofErr w:type="spellStart"/>
-      <w:r>
-        <w:rPr>
-          <w:rFonts w:ascii="Times New Roman" w:hAnsi="Times New Roman"/>
-          <w:sz w:val="20"/>
-          <w:szCs w:val="20"/>
-        </w:rPr>
-        <w:t>z_max</w:t>
-      </w:r>
-      <w:proofErr w:type="spellEnd"/>
-      <w:r>
-        <w:rPr>
-          <w:rFonts w:ascii="Times New Roman" w:hAnsi="Times New Roman"/>
-          <w:sz w:val="20"/>
-          <w:szCs w:val="20"/>
-        </w:rPr>
-        <w:t>: maximum z-coordinate;</w:t>
-      </w:r>
-    </w:p>
-    <w:p>
-      <w:pPr>
-        <w:spacing w:after="0" w:line="240" w:lineRule="auto"/>
-        <w:ind w:left="720"/>
-        <w:jc w:val="both"/>
-        <w:rPr>
-          <w:rFonts w:ascii="Times New Roman" w:hAnsi="Times New Roman"/>
-          <w:sz w:val="20"/>
-          <w:szCs w:val="20"/>
-        </w:rPr>
-      </w:pPr>
-      <w:proofErr w:type="spellStart"/>
-      <w:r>
-        <w:rPr>
-          <w:rFonts w:ascii="Times New Roman" w:hAnsi="Times New Roman"/>
-          <w:sz w:val="20"/>
-          <w:szCs w:val="20"/>
-        </w:rPr>
-        <w:t>dx_out</w:t>
-      </w:r>
-      <w:proofErr w:type="spellEnd"/>
-      <w:r>
-        <w:rPr>
-          <w:rFonts w:ascii="Times New Roman" w:hAnsi="Times New Roman"/>
-          <w:sz w:val="20"/>
-          <w:szCs w:val="20"/>
-        </w:rPr>
-        <w:t>: spatial resolution of the output field along the x-axis direction;</w:t>
-      </w:r>
-    </w:p>
-    <w:p>
-      <w:pPr>
-        <w:spacing w:after="0" w:line="240" w:lineRule="auto"/>
-        <w:ind w:left="720"/>
-        <w:jc w:val="both"/>
-        <w:rPr>
-          <w:rFonts w:ascii="Times New Roman" w:hAnsi="Times New Roman"/>
-          <w:sz w:val="20"/>
-          <w:szCs w:val="20"/>
-        </w:rPr>
-      </w:pPr>
-      <w:proofErr w:type="spellStart"/>
-      <w:r>
-        <w:rPr>
-          <w:rFonts w:ascii="Times New Roman" w:hAnsi="Times New Roman"/>
-          <w:sz w:val="20"/>
-          <w:szCs w:val="20"/>
-        </w:rPr>
-        <w:t>dy_out</w:t>
-      </w:r>
-      <w:proofErr w:type="spellEnd"/>
-      <w:r>
-        <w:rPr>
-          <w:rFonts w:ascii="Times New Roman" w:hAnsi="Times New Roman"/>
-          <w:sz w:val="20"/>
-          <w:szCs w:val="20"/>
-        </w:rPr>
-        <w:t>: spatial resolution of the output field along the y-axis direction;</w:t>
-      </w:r>
-    </w:p>
-    <w:p>
-      <w:pPr>
-        <w:spacing w:after="0" w:line="240" w:lineRule="auto"/>
-        <w:ind w:left="720"/>
-        <w:jc w:val="both"/>
-        <w:rPr>
-          <w:rFonts w:ascii="Times New Roman" w:hAnsi="Times New Roman"/>
-          <w:sz w:val="20"/>
-          <w:szCs w:val="20"/>
-        </w:rPr>
-      </w:pPr>
-      <w:proofErr w:type="spellStart"/>
-      <w:r>
-        <w:rPr>
-          <w:rFonts w:ascii="Times New Roman" w:hAnsi="Times New Roman"/>
-          <w:sz w:val="20"/>
-          <w:szCs w:val="20"/>
-        </w:rPr>
-        <w:t>dz_out</w:t>
-      </w:r>
-      <w:proofErr w:type="spellEnd"/>
-      <w:r>
-        <w:rPr>
-          <w:rFonts w:ascii="Times New Roman" w:hAnsi="Times New Roman"/>
-          <w:sz w:val="20"/>
-          <w:szCs w:val="20"/>
-        </w:rPr>
-        <w:t>: spatial resolution of the output field along the z-axis direction.</w:t>
-      </w:r>
-    </w:p>
-    <w:p>
-      <w:pPr>
-        <w:spacing w:after="0" w:line="240" w:lineRule="auto"/>
-        <w:jc w:val="both"/>
-        <w:rPr>
-          <w:rFonts w:ascii="Times New Roman" w:hAnsi="Times New Roman"/>
-          <w:sz w:val="20"/>
-          <w:szCs w:val="20"/>
-        </w:rPr>
-      </w:pPr>
-      <w:r>
-        <w:rPr>
-          <w:rFonts w:ascii="Times New Roman" w:hAnsi="Times New Roman"/>
-          <w:sz w:val="20"/>
-          <w:szCs w:val="20"/>
-        </w:rPr>
-        <w:t>The format of the first additional line does not alter the tool execution.</w:t>
-      </w:r>
-    </w:p>
-    <w:p>
-      <w:pPr>
-        <w:spacing w:after="0" w:line="240" w:lineRule="auto"/>
-        <w:jc w:val="both"/>
-        <w:rPr>
-          <w:rFonts w:ascii="Times New Roman" w:hAnsi="Times New Roman"/>
-          <w:sz w:val="20"/>
-          <w:szCs w:val="20"/>
-        </w:rPr>
-      </w:pPr>
-      <w:r>
-        <w:rPr>
-          <w:rFonts w:ascii="Times New Roman" w:hAnsi="Times New Roman"/>
-          <w:sz w:val="20"/>
-          <w:szCs w:val="20"/>
-        </w:rPr>
-        <w:t>Fortran format specifier of the second additional line is ‘(</w:t>
-      </w:r>
-      <w:r>
-        <w:rPr>
-          <w:rFonts w:ascii="Times New Roman" w:hAnsi="Times New Roman"/>
-          <w:sz w:val="20"/>
-          <w:szCs w:val="20"/>
-        </w:rPr>
-        <w:t>i12</w:t>
-      </w:r>
-      <w:proofErr w:type="gramStart"/>
-      <w:r>
-        <w:rPr>
-          <w:rFonts w:ascii="Times New Roman" w:hAnsi="Times New Roman"/>
-          <w:sz w:val="20"/>
-          <w:szCs w:val="20"/>
-        </w:rPr>
-        <w:t>,9</w:t>
-      </w:r>
-      <w:proofErr w:type="gramEnd"/>
-      <w:r>
-        <w:rPr>
-          <w:rFonts w:ascii="Times New Roman" w:hAnsi="Times New Roman"/>
-          <w:sz w:val="20"/>
-          <w:szCs w:val="20"/>
-        </w:rPr>
-        <w:t>(g12.5)</w:t>
-      </w:r>
-      <w:r>
-        <w:rPr>
-          <w:rFonts w:ascii="Times New Roman" w:hAnsi="Times New Roman"/>
-          <w:sz w:val="20"/>
-          <w:szCs w:val="20"/>
-        </w:rPr>
-        <w:t>)’ .</w:t>
-      </w:r>
-    </w:p>
-    <w:p>
-      <w:pPr>
-        <w:spacing w:after="0" w:line="240" w:lineRule="auto"/>
-        <w:jc w:val="both"/>
-        <w:rPr>
-          <w:rFonts w:ascii="Times New Roman" w:hAnsi="Times New Roman"/>
-          <w:sz w:val="20"/>
-          <w:szCs w:val="20"/>
-        </w:rPr>
-      </w:pPr>
-      <w:commentRangeStart w:id="8"/>
-      <w:r>
-        <w:rPr>
-          <w:rFonts w:ascii="Times New Roman" w:hAnsi="Times New Roman"/>
-          <w:sz w:val="20"/>
-          <w:szCs w:val="20"/>
-        </w:rPr>
-        <w:lastRenderedPageBreak/>
-        <w:t xml:space="preserve">The </w:t>
-      </w:r>
-      <w:r>
-        <w:rPr>
-          <w:rFonts w:ascii="Times New Roman" w:hAnsi="Times New Roman"/>
-          <w:sz w:val="20"/>
-          <w:szCs w:val="20"/>
-        </w:rPr>
-        <w:t xml:space="preserve">conversion </w:t>
-      </w:r>
-      <w:r>
-        <w:rPr>
-          <w:rFonts w:ascii="Times New Roman" w:hAnsi="Times New Roman"/>
-          <w:sz w:val="20"/>
-          <w:szCs w:val="20"/>
-        </w:rPr>
-        <w:t xml:space="preserve">from </w:t>
-      </w:r>
-      <w:r>
-        <w:rPr>
-          <w:rFonts w:ascii="Times New Roman" w:hAnsi="Times New Roman"/>
-          <w:sz w:val="20"/>
-          <w:szCs w:val="20"/>
-        </w:rPr>
-        <w:t xml:space="preserve">cartographic </w:t>
-      </w:r>
-      <w:r>
-        <w:rPr>
-          <w:rFonts w:ascii="Times New Roman" w:hAnsi="Times New Roman"/>
-          <w:sz w:val="20"/>
-          <w:szCs w:val="20"/>
-        </w:rPr>
-        <w:t xml:space="preserve">to </w:t>
-      </w:r>
-      <w:r>
-        <w:rPr>
-          <w:rFonts w:ascii="Times New Roman" w:hAnsi="Times New Roman"/>
-          <w:sz w:val="20"/>
-          <w:szCs w:val="20"/>
-        </w:rPr>
-        <w:t xml:space="preserve">geographic </w:t>
-      </w:r>
-      <w:r>
-        <w:rPr>
-          <w:rFonts w:ascii="Times New Roman" w:hAnsi="Times New Roman"/>
-          <w:sz w:val="20"/>
-          <w:szCs w:val="20"/>
-        </w:rPr>
-        <w:t xml:space="preserve">horizontal coordinates follow the same assumptions reported in DEM2xyz (RSE </w:t>
-      </w:r>
-      <w:proofErr w:type="spellStart"/>
-      <w:r>
-        <w:rPr>
-          <w:rFonts w:ascii="Times New Roman" w:hAnsi="Times New Roman"/>
-          <w:sz w:val="20"/>
-          <w:szCs w:val="20"/>
-        </w:rPr>
-        <w:t>SpA</w:t>
-      </w:r>
-      <w:proofErr w:type="spellEnd"/>
-      <w:r>
-        <w:rPr>
-          <w:rFonts w:ascii="Times New Roman" w:hAnsi="Times New Roman"/>
-          <w:sz w:val="20"/>
-          <w:szCs w:val="20"/>
-        </w:rPr>
-        <w:t xml:space="preserve">). Here the </w:t>
-      </w:r>
-      <w:r>
-        <w:rPr>
-          <w:rFonts w:ascii="Times New Roman" w:hAnsi="Times New Roman"/>
-          <w:sz w:val="20"/>
-          <w:szCs w:val="20"/>
-        </w:rPr>
-        <w:t xml:space="preserve">linear </w:t>
-      </w:r>
-      <w:r>
-        <w:rPr>
-          <w:rFonts w:ascii="Times New Roman" w:hAnsi="Times New Roman"/>
-          <w:sz w:val="20"/>
-          <w:szCs w:val="20"/>
-        </w:rPr>
-        <w:t xml:space="preserve">conversion formula is inverted, with </w:t>
-      </w:r>
-      <w:r>
-        <w:rPr>
-          <w:rFonts w:ascii="Times New Roman" w:hAnsi="Times New Roman"/>
-          <w:sz w:val="20"/>
-          <w:szCs w:val="20"/>
-        </w:rPr>
-        <w:t xml:space="preserve">no need to </w:t>
-      </w:r>
-      <w:bookmarkStart w:id="9" w:name="_GoBack"/>
-      <w:bookmarkEnd w:id="9"/>
-      <w:r>
-        <w:rPr>
-          <w:rFonts w:ascii="Times New Roman" w:hAnsi="Times New Roman"/>
-          <w:sz w:val="20"/>
-          <w:szCs w:val="20"/>
-        </w:rPr>
-        <w:t xml:space="preserve">express </w:t>
-      </w:r>
-      <w:r>
-        <w:rPr>
-          <w:rFonts w:ascii="Times New Roman" w:hAnsi="Times New Roman"/>
-          <w:sz w:val="20"/>
-          <w:szCs w:val="20"/>
-        </w:rPr>
-        <w:t xml:space="preserve">the latitude and longitude increments </w:t>
-      </w:r>
-      <w:r>
-        <w:rPr>
-          <w:rFonts w:ascii="Times New Roman" w:hAnsi="Times New Roman"/>
-          <w:sz w:val="20"/>
-          <w:szCs w:val="20"/>
-        </w:rPr>
-        <w:t>(</w:t>
-      </w:r>
-      <w:r>
-        <w:rPr>
-          <w:rFonts w:ascii="Times New Roman" w:hAnsi="Times New Roman"/>
-          <w:sz w:val="20"/>
-          <w:szCs w:val="20"/>
-        </w:rPr>
-        <w:t xml:space="preserve">already computed within the numerical chain </w:t>
-      </w:r>
-      <w:r>
-        <w:rPr>
-          <w:rFonts w:ascii="Times New Roman" w:hAnsi="Times New Roman"/>
-          <w:sz w:val="20"/>
-          <w:szCs w:val="20"/>
-        </w:rPr>
-        <w:t>o</w:t>
-      </w:r>
-      <w:r>
-        <w:rPr>
-          <w:rFonts w:ascii="Times New Roman" w:hAnsi="Times New Roman"/>
-          <w:sz w:val="20"/>
-          <w:szCs w:val="20"/>
-        </w:rPr>
-        <w:t>f SPHERA by DEM2xyz</w:t>
-      </w:r>
-      <w:r>
-        <w:rPr>
-          <w:rFonts w:ascii="Times New Roman" w:hAnsi="Times New Roman"/>
-          <w:sz w:val="20"/>
-          <w:szCs w:val="20"/>
-        </w:rPr>
-        <w:t>)</w:t>
-      </w:r>
-      <w:r>
-        <w:rPr>
-          <w:rFonts w:ascii="Times New Roman" w:hAnsi="Times New Roman"/>
-          <w:sz w:val="20"/>
-          <w:szCs w:val="20"/>
-        </w:rPr>
-        <w:t>:</w:t>
-      </w:r>
-    </w:p>
-    <w:tbl>
-      <w:tblPr>
-        <w:tblW w:w="5000" w:type="pct"/>
-        <w:tblLook w:val="01E0" w:firstRow="1" w:lastRow="1" w:firstColumn="1" w:lastColumn="1" w:noHBand="0" w:noVBand="0"/>
-      </w:tblPr>
-      <w:tblGrid>
-        <w:gridCol w:w="8945"/>
-        <w:gridCol w:w="909"/>
-      </w:tblGrid>
-      <w:tr>
-        <w:tc>
-          <w:tcPr>
-            <w:tcW w:w="4539" w:type="pct"/>
-            <w:vAlign w:val="center"/>
-          </w:tcPr>
-          <w:p>
-            <w:pPr>
-              <w:spacing w:line="240" w:lineRule="auto"/>
-              <w:jc w:val="center"/>
-              <w:rPr>
-                <w:rFonts w:ascii="Times New Roman" w:hAnsi="Times New Roman"/>
-                <w:sz w:val="24"/>
-                <w:szCs w:val="24"/>
-              </w:rPr>
-            </w:pPr>
-            <w:r>
-              <w:rPr>
-                <w:rFonts w:ascii="Times New Roman" w:hAnsi="Times New Roman"/>
-                <w:position w:val="-24"/>
-                <w:sz w:val="24"/>
-                <w:szCs w:val="24"/>
-              </w:rPr>
-              <w:object w:dxaOrig="7440" w:dyaOrig="620">
-                <v:shapetype id="_x0000_t75" coordsize="21600,21600" o:spt="75" o:preferrelative="t" path="m@4@5l@4@11@9@11@9@5xe" filled="f" stroked="f">
-                  <v:stroke joinstyle="miter"/>
-                  <v:formulas>
-                    <v:f eqn="if lineDrawn pixelLineWidth 0"/>
-                    <v:f eqn="sum @0 1 0"/>
-                    <v:f eqn="sum 0 0 @1"/>
-                    <v:f eqn="prod @2 1 2"/>
-                    <v:f eqn="prod @3 21600 pixelWidth"/>
-                    <v:f eqn="prod @3 21600 pixelHeight"/>
-                    <v:f eqn="sum @0 0 1"/>
-                    <v:f eqn="prod @6 1 2"/>
-                    <v:f eqn="prod @7 21600 pixelWidth"/>
-                    <v:f eqn="sum @8 21600 0"/>
-                    <v:f eqn="prod @7 21600 pixelHeight"/>
-                    <v:f eqn="sum @10 21600 0"/>
-                  </v:formulas>
-                  <v:path o:extrusionok="f" gradientshapeok="t" o:connecttype="rect"/>
-                  <o:lock v:ext="edit" aspectratio="t"/>
-                </v:shapetype>
-                <v:shape id="_x0000_i1025" type="#_x0000_t75" style="width:372.55pt;height:30.95pt" o:ole="">
-                  <v:imagedata r:id="rId7" o:title=""/>
-                </v:shape>
-                <o:OLEObject Type="Embed" ProgID="Equation.3" ShapeID="_x0000_i1025" DrawAspect="Content" ObjectID="_1667818490" r:id="rId8"/>
-              </w:object>
-            </w:r>
-          </w:p>
-          <w:p>
-            <w:pPr>
-              <w:spacing w:line="240" w:lineRule="auto"/>
-              <w:jc w:val="center"/>
-              <w:rPr>
-                <w:rFonts w:ascii="Times New Roman" w:hAnsi="Times New Roman"/>
-                <w:sz w:val="24"/>
-                <w:szCs w:val="24"/>
-              </w:rPr>
-            </w:pPr>
-            <w:r>
-              <w:rPr>
-                <w:rFonts w:ascii="Times New Roman" w:hAnsi="Times New Roman"/>
-                <w:position w:val="-28"/>
-                <w:sz w:val="24"/>
-                <w:szCs w:val="24"/>
-              </w:rPr>
-              <w:object w:dxaOrig="6940" w:dyaOrig="660">
-                <v:shape id="_x0000_i1026" type="#_x0000_t75" style="width:347.45pt;height:32.85pt" o:ole="">
-                  <v:imagedata r:id="rId9" o:title=""/>
-                </v:shape>
-                <o:OLEObject Type="Embed" ProgID="Equation.3" ShapeID="_x0000_i1026" DrawAspect="Content" ObjectID="_1667818491" r:id="rId10"/>
-              </w:object>
-            </w:r>
-          </w:p>
-        </w:tc>
-        <w:tc>
-          <w:tcPr>
-            <w:tcW w:w="461" w:type="pct"/>
-            <w:vAlign w:val="center"/>
-          </w:tcPr>
-          <w:p>
-            <w:pPr>
-              <w:pStyle w:val="Didascalia"/>
-              <w:keepNext/>
-              <w:spacing w:after="0"/>
-              <w:rPr>
-                <w:rFonts w:ascii="Times New Roman" w:eastAsia="Times New Roman" w:hAnsi="Times New Roman"/>
-                <w:b w:val="0"/>
-                <w:bCs w:val="0"/>
-                <w:color w:val="auto"/>
-                <w:sz w:val="24"/>
-                <w:szCs w:val="24"/>
-                <w:lang w:eastAsia="it-IT"/>
-              </w:rPr>
-            </w:pPr>
-          </w:p>
-        </w:tc>
-      </w:tr>
-    </w:tbl>
-    <w:commentRangeEnd w:id="8"/>
-    <w:p>
-      <w:pPr>
-        <w:spacing w:after="0" w:line="240" w:lineRule="auto"/>
-        <w:jc w:val="both"/>
-        <w:rPr>
-          <w:rFonts w:ascii="Times New Roman" w:hAnsi="Times New Roman"/>
-          <w:sz w:val="20"/>
-          <w:szCs w:val="20"/>
-        </w:rPr>
-      </w:pPr>
-      <w:r>
-        <w:rPr>
-          <w:rStyle w:val="Rimandocommento"/>
-        </w:rPr>
-        <w:commentReference w:id="8"/>
-      </w:r>
     </w:p>
     <w:p>
       <w:pPr>
@@ -3164,8 +2463,8 @@
           <w:szCs w:val="24"/>
         </w:rPr>
       </w:pPr>
-      <w:bookmarkStart w:id="10" w:name="_Ref521064938"/>
-      <w:bookmarkStart w:id="11" w:name="_Toc521070849"/>
+      <w:bookmarkStart w:id="15" w:name="_Toc521070886"/>
+      <w:bookmarkStart w:id="16" w:name="_Ref520373754"/>
       <w:r>
         <w:rPr>
           <w:rFonts w:ascii="Times New Roman" w:hAnsi="Times New Roman"/>
@@ -3175,544 +2474,9 @@
           <w:sz w:val="24"/>
           <w:szCs w:val="24"/>
         </w:rPr>
-        <w:t>Tutorials</w:t>
-      </w:r>
-      <w:bookmarkEnd w:id="10"/>
-      <w:bookmarkEnd w:id="11"/>
-    </w:p>
-    <w:p>
-      <w:pPr>
-        <w:spacing w:after="0" w:line="240" w:lineRule="auto"/>
-        <w:jc w:val="both"/>
-        <w:rPr>
-          <w:rFonts w:ascii="Times New Roman" w:hAnsi="Times New Roman"/>
-          <w:sz w:val="20"/>
-          <w:szCs w:val="24"/>
-        </w:rPr>
-      </w:pPr>
-      <w:r>
-        <w:rPr>
-          <w:rFonts w:ascii="Times New Roman" w:hAnsi="Times New Roman"/>
-          <w:sz w:val="20"/>
-          <w:szCs w:val="24"/>
-        </w:rPr>
-        <w:t>Grid Interpolator v.2.0 is validated on 3</w:t>
-      </w:r>
-      <w:r>
-        <w:rPr>
-          <w:rFonts w:ascii="Times New Roman" w:hAnsi="Times New Roman"/>
-          <w:sz w:val="20"/>
-          <w:szCs w:val="24"/>
-        </w:rPr>
-        <w:t xml:space="preserve"> tutorials (following sub-sections), each one having possible variants. Some of the tutorials are published on International Journals and were also carried out with previous versions of the code. Other minor test cases only represent very simple configurations.</w:t>
-      </w:r>
-    </w:p>
-    <w:p>
-      <w:pPr>
-        <w:pStyle w:val="Titolo2"/>
-        <w:keepNext w:val="0"/>
-        <w:numPr>
-          <w:ilvl w:val="1"/>
-          <w:numId w:val="3"/>
-        </w:numPr>
-        <w:spacing w:before="0" w:after="0" w:line="240" w:lineRule="auto"/>
-        <w:rPr>
-          <w:rFonts w:ascii="Times New Roman" w:hAnsi="Times New Roman"/>
-          <w:bCs w:val="0"/>
-          <w:i w:val="0"/>
-          <w:iCs w:val="0"/>
-          <w:sz w:val="24"/>
-          <w:szCs w:val="24"/>
-        </w:rPr>
-      </w:pPr>
-      <w:bookmarkStart w:id="12" w:name="_Toc521070850"/>
-      <w:r>
-        <w:rPr>
-          <w:rFonts w:ascii="Times New Roman" w:hAnsi="Times New Roman"/>
-          <w:bCs w:val="0"/>
-          <w:i w:val="0"/>
-          <w:iCs w:val="0"/>
-          <w:sz w:val="24"/>
-          <w:szCs w:val="24"/>
-        </w:rPr>
-        <w:t>“</w:t>
-      </w:r>
-      <w:proofErr w:type="spellStart"/>
-      <w:r>
-        <w:rPr>
-          <w:rFonts w:ascii="Times New Roman" w:hAnsi="Times New Roman"/>
-          <w:bCs w:val="0"/>
-          <w:i w:val="0"/>
-          <w:iCs w:val="0"/>
-          <w:sz w:val="24"/>
-          <w:szCs w:val="24"/>
-        </w:rPr>
-        <w:t>db_Alpe_Gera</w:t>
-      </w:r>
-      <w:proofErr w:type="spellEnd"/>
-      <w:r>
-        <w:rPr>
-          <w:rFonts w:ascii="Times New Roman" w:hAnsi="Times New Roman"/>
-          <w:bCs w:val="0"/>
-          <w:i w:val="0"/>
-          <w:iCs w:val="0"/>
-          <w:sz w:val="24"/>
-          <w:szCs w:val="24"/>
-        </w:rPr>
-        <w:t>”</w:t>
-      </w:r>
-    </w:p>
-    <w:p>
-      <w:pPr>
-        <w:spacing w:after="0" w:line="240" w:lineRule="auto"/>
-        <w:jc w:val="both"/>
-        <w:rPr>
-          <w:rFonts w:ascii="Times New Roman" w:hAnsi="Times New Roman"/>
-          <w:sz w:val="20"/>
-          <w:szCs w:val="24"/>
-        </w:rPr>
-      </w:pPr>
-      <w:r>
-        <w:rPr>
-          <w:rFonts w:ascii="Times New Roman" w:hAnsi="Times New Roman"/>
-          <w:sz w:val="20"/>
-          <w:szCs w:val="24"/>
-        </w:rPr>
-        <w:t>This tutorial is completely described in Amicarelli &amp; Agate (2017</w:t>
-      </w:r>
-      <w:r>
-        <w:rPr>
-          <w:rFonts w:ascii="Times New Roman" w:hAnsi="Times New Roman"/>
-          <w:sz w:val="20"/>
-          <w:szCs w:val="24"/>
-        </w:rPr>
-        <w:t>, [</w:t>
-      </w:r>
-      <w:r>
-        <w:rPr>
-          <w:rFonts w:ascii="Times New Roman" w:hAnsi="Times New Roman"/>
-          <w:sz w:val="20"/>
-          <w:szCs w:val="24"/>
-        </w:rPr>
-        <w:fldChar w:fldCharType="begin"/>
-      </w:r>
-      <w:r>
-        <w:rPr>
-          <w:rFonts w:ascii="Times New Roman" w:hAnsi="Times New Roman"/>
-          <w:sz w:val="20"/>
-          <w:szCs w:val="24"/>
-        </w:rPr>
-        <w:instrText xml:space="preserve"> REF _Ref521406207 \r \h </w:instrText>
-      </w:r>
-      <w:r>
-        <w:rPr>
-          <w:rFonts w:ascii="Times New Roman" w:hAnsi="Times New Roman"/>
-          <w:sz w:val="20"/>
-          <w:szCs w:val="24"/>
-        </w:rPr>
-      </w:r>
-      <w:r>
-        <w:rPr>
-          <w:rFonts w:ascii="Times New Roman" w:hAnsi="Times New Roman"/>
-          <w:sz w:val="20"/>
-          <w:szCs w:val="24"/>
-        </w:rPr>
-        <w:fldChar w:fldCharType="separate"/>
-      </w:r>
-      <w:r>
-        <w:rPr>
-          <w:rFonts w:ascii="Times New Roman" w:hAnsi="Times New Roman"/>
-          <w:sz w:val="20"/>
-          <w:szCs w:val="24"/>
-        </w:rPr>
-        <w:t>3</w:t>
-      </w:r>
-      <w:r>
-        <w:rPr>
-          <w:rFonts w:ascii="Times New Roman" w:hAnsi="Times New Roman"/>
-          <w:sz w:val="20"/>
-          <w:szCs w:val="24"/>
-        </w:rPr>
-        <w:fldChar w:fldCharType="end"/>
-      </w:r>
-      <w:r>
-        <w:rPr>
-          <w:rFonts w:ascii="Times New Roman" w:hAnsi="Times New Roman"/>
-          <w:sz w:val="20"/>
-          <w:szCs w:val="24"/>
-        </w:rPr>
-        <w:t>]</w:t>
-      </w:r>
-      <w:r>
-        <w:rPr>
-          <w:rFonts w:ascii="Times New Roman" w:hAnsi="Times New Roman"/>
-          <w:sz w:val="20"/>
-          <w:szCs w:val="24"/>
-        </w:rPr>
-        <w:t>). This project report is Open-Access and also includes a synthetic English version.</w:t>
-      </w:r>
-    </w:p>
-    <w:p>
-      <w:pPr>
-        <w:pStyle w:val="Titolo2"/>
-        <w:keepNext w:val="0"/>
-        <w:numPr>
-          <w:ilvl w:val="1"/>
-          <w:numId w:val="3"/>
-        </w:numPr>
-        <w:spacing w:before="0" w:after="0" w:line="240" w:lineRule="auto"/>
-        <w:rPr>
-          <w:rFonts w:ascii="Times New Roman" w:hAnsi="Times New Roman"/>
-          <w:bCs w:val="0"/>
-          <w:i w:val="0"/>
-          <w:iCs w:val="0"/>
-          <w:sz w:val="24"/>
-          <w:szCs w:val="24"/>
-        </w:rPr>
-      </w:pPr>
-      <w:r>
-        <w:rPr>
-          <w:rFonts w:ascii="Times New Roman" w:hAnsi="Times New Roman"/>
-          <w:bCs w:val="0"/>
-          <w:i w:val="0"/>
-          <w:iCs w:val="0"/>
-          <w:sz w:val="24"/>
-          <w:szCs w:val="24"/>
-        </w:rPr>
-        <w:t>“</w:t>
-      </w:r>
-      <w:proofErr w:type="spellStart"/>
-      <w:r>
-        <w:rPr>
-          <w:rFonts w:ascii="Times New Roman" w:hAnsi="Times New Roman"/>
-          <w:bCs w:val="0"/>
-          <w:i w:val="0"/>
-          <w:iCs w:val="0"/>
-          <w:sz w:val="24"/>
-          <w:szCs w:val="24"/>
-        </w:rPr>
-        <w:t>db_Alpe_Gera</w:t>
-      </w:r>
-      <w:r>
-        <w:rPr>
-          <w:rFonts w:ascii="Times New Roman" w:hAnsi="Times New Roman"/>
-          <w:bCs w:val="0"/>
-          <w:i w:val="0"/>
-          <w:iCs w:val="0"/>
-          <w:sz w:val="24"/>
-          <w:szCs w:val="24"/>
-        </w:rPr>
-        <w:t>_Lanzada_substations</w:t>
-      </w:r>
-      <w:proofErr w:type="spellEnd"/>
-      <w:r>
-        <w:rPr>
-          <w:rFonts w:ascii="Times New Roman" w:hAnsi="Times New Roman"/>
-          <w:bCs w:val="0"/>
-          <w:i w:val="0"/>
-          <w:iCs w:val="0"/>
-          <w:sz w:val="24"/>
-          <w:szCs w:val="24"/>
-        </w:rPr>
-        <w:t>”</w:t>
-      </w:r>
-    </w:p>
-    <w:p>
-      <w:pPr>
-        <w:spacing w:after="0" w:line="240" w:lineRule="auto"/>
-        <w:jc w:val="both"/>
-        <w:rPr>
-          <w:rFonts w:ascii="Times New Roman" w:hAnsi="Times New Roman"/>
-          <w:sz w:val="20"/>
-          <w:szCs w:val="24"/>
-        </w:rPr>
-      </w:pPr>
-      <w:r>
-        <w:rPr>
-          <w:rFonts w:ascii="Times New Roman" w:hAnsi="Times New Roman"/>
-          <w:sz w:val="20"/>
-          <w:szCs w:val="24"/>
-        </w:rPr>
-        <w:t>This tutorial is completely described in Amicarelli (2018</w:t>
-      </w:r>
-      <w:r>
-        <w:rPr>
-          <w:rFonts w:ascii="Times New Roman" w:hAnsi="Times New Roman"/>
-          <w:sz w:val="20"/>
-          <w:szCs w:val="24"/>
-        </w:rPr>
-        <w:t>, [</w:t>
-      </w:r>
-      <w:r>
-        <w:rPr>
-          <w:rFonts w:ascii="Times New Roman" w:hAnsi="Times New Roman"/>
-          <w:sz w:val="20"/>
-          <w:szCs w:val="24"/>
-        </w:rPr>
-        <w:fldChar w:fldCharType="begin"/>
-      </w:r>
-      <w:r>
-        <w:rPr>
-          <w:rFonts w:ascii="Times New Roman" w:hAnsi="Times New Roman"/>
-          <w:sz w:val="20"/>
-          <w:szCs w:val="24"/>
-        </w:rPr>
-        <w:instrText xml:space="preserve"> REF _Ref520967512 \r \h </w:instrText>
-      </w:r>
-      <w:r>
-        <w:rPr>
-          <w:rFonts w:ascii="Times New Roman" w:hAnsi="Times New Roman"/>
-          <w:sz w:val="20"/>
-          <w:szCs w:val="24"/>
-        </w:rPr>
-      </w:r>
-      <w:r>
-        <w:rPr>
-          <w:rFonts w:ascii="Times New Roman" w:hAnsi="Times New Roman"/>
-          <w:sz w:val="20"/>
-          <w:szCs w:val="24"/>
-        </w:rPr>
-        <w:fldChar w:fldCharType="separate"/>
-      </w:r>
-      <w:r>
-        <w:rPr>
-          <w:rFonts w:ascii="Times New Roman" w:hAnsi="Times New Roman"/>
-          <w:sz w:val="20"/>
-          <w:szCs w:val="24"/>
-        </w:rPr>
-        <w:t>1</w:t>
-      </w:r>
-      <w:r>
-        <w:rPr>
-          <w:rFonts w:ascii="Times New Roman" w:hAnsi="Times New Roman"/>
-          <w:sz w:val="20"/>
-          <w:szCs w:val="24"/>
-        </w:rPr>
-        <w:fldChar w:fldCharType="end"/>
-      </w:r>
-      <w:r>
-        <w:rPr>
-          <w:rFonts w:ascii="Times New Roman" w:hAnsi="Times New Roman"/>
-          <w:sz w:val="20"/>
-          <w:szCs w:val="24"/>
-        </w:rPr>
-        <w:t>]</w:t>
-      </w:r>
-      <w:r>
-        <w:rPr>
-          <w:rFonts w:ascii="Times New Roman" w:hAnsi="Times New Roman"/>
-          <w:sz w:val="20"/>
-          <w:szCs w:val="24"/>
-        </w:rPr>
-        <w:t>). This project report is Open-Access and also includes a synthetic English version.</w:t>
-      </w:r>
-    </w:p>
-    <w:p>
-      <w:pPr>
-        <w:pStyle w:val="Titolo2"/>
-        <w:keepNext w:val="0"/>
-        <w:numPr>
-          <w:ilvl w:val="1"/>
-          <w:numId w:val="3"/>
-        </w:numPr>
-        <w:spacing w:before="0" w:after="0" w:line="240" w:lineRule="auto"/>
-        <w:rPr>
-          <w:rFonts w:ascii="Times New Roman" w:hAnsi="Times New Roman"/>
-          <w:bCs w:val="0"/>
-          <w:i w:val="0"/>
-          <w:iCs w:val="0"/>
-          <w:sz w:val="24"/>
-          <w:szCs w:val="24"/>
-        </w:rPr>
-      </w:pPr>
-      <w:r>
-        <w:rPr>
-          <w:rFonts w:ascii="Times New Roman" w:hAnsi="Times New Roman"/>
-          <w:bCs w:val="0"/>
-          <w:i w:val="0"/>
-          <w:iCs w:val="0"/>
-          <w:sz w:val="24"/>
-          <w:szCs w:val="24"/>
-        </w:rPr>
-        <w:t xml:space="preserve"> “</w:t>
-      </w:r>
-      <w:proofErr w:type="spellStart"/>
-      <w:r>
-        <w:rPr>
-          <w:rFonts w:ascii="Times New Roman" w:hAnsi="Times New Roman"/>
-          <w:bCs w:val="0"/>
-          <w:i w:val="0"/>
-          <w:iCs w:val="0"/>
-          <w:sz w:val="24"/>
-          <w:szCs w:val="24"/>
-        </w:rPr>
-        <w:t>edb_ICOLD</w:t>
-      </w:r>
-      <w:proofErr w:type="spellEnd"/>
-      <w:r>
-        <w:rPr>
-          <w:rFonts w:ascii="Times New Roman" w:hAnsi="Times New Roman"/>
-          <w:bCs w:val="0"/>
-          <w:i w:val="0"/>
-          <w:iCs w:val="0"/>
-          <w:sz w:val="24"/>
-          <w:szCs w:val="24"/>
-        </w:rPr>
-        <w:t>”</w:t>
-      </w:r>
-      <w:bookmarkEnd w:id="12"/>
-    </w:p>
-    <w:p>
-      <w:pPr>
-        <w:spacing w:after="0" w:line="240" w:lineRule="auto"/>
-        <w:jc w:val="both"/>
-        <w:rPr>
-          <w:rFonts w:ascii="Times New Roman" w:hAnsi="Times New Roman"/>
-          <w:sz w:val="20"/>
-          <w:szCs w:val="24"/>
-        </w:rPr>
-      </w:pPr>
-      <w:r>
-        <w:rPr>
-          <w:rFonts w:ascii="Times New Roman" w:hAnsi="Times New Roman"/>
-          <w:sz w:val="20"/>
-          <w:szCs w:val="24"/>
-        </w:rPr>
-        <w:t>This tutorial is completely described in Amicarelli et al. (2017</w:t>
-      </w:r>
-      <w:r>
-        <w:rPr>
-          <w:rFonts w:ascii="Times New Roman" w:hAnsi="Times New Roman"/>
-          <w:sz w:val="20"/>
-          <w:szCs w:val="24"/>
-        </w:rPr>
-        <w:t>, [</w:t>
-      </w:r>
-      <w:r>
-        <w:rPr>
-          <w:rFonts w:ascii="Times New Roman" w:hAnsi="Times New Roman"/>
-          <w:sz w:val="20"/>
-          <w:szCs w:val="24"/>
-        </w:rPr>
-        <w:fldChar w:fldCharType="begin"/>
-      </w:r>
-      <w:r>
-        <w:rPr>
-          <w:rFonts w:ascii="Times New Roman" w:hAnsi="Times New Roman"/>
-          <w:sz w:val="20"/>
-          <w:szCs w:val="24"/>
-        </w:rPr>
-        <w:instrText xml:space="preserve"> REF _Ref521476512 \r \h </w:instrText>
-      </w:r>
-      <w:r>
-        <w:rPr>
-          <w:rFonts w:ascii="Times New Roman" w:hAnsi="Times New Roman"/>
-          <w:sz w:val="20"/>
-          <w:szCs w:val="24"/>
-        </w:rPr>
-      </w:r>
-      <w:r>
-        <w:rPr>
-          <w:rFonts w:ascii="Times New Roman" w:hAnsi="Times New Roman"/>
-          <w:sz w:val="20"/>
-          <w:szCs w:val="24"/>
-        </w:rPr>
-        <w:fldChar w:fldCharType="separate"/>
-      </w:r>
-      <w:r>
-        <w:rPr>
-          <w:rFonts w:ascii="Times New Roman" w:hAnsi="Times New Roman"/>
-          <w:sz w:val="20"/>
-          <w:szCs w:val="24"/>
-        </w:rPr>
-        <w:t>2</w:t>
-      </w:r>
-      <w:r>
-        <w:rPr>
-          <w:rFonts w:ascii="Times New Roman" w:hAnsi="Times New Roman"/>
-          <w:sz w:val="20"/>
-          <w:szCs w:val="24"/>
-        </w:rPr>
-        <w:fldChar w:fldCharType="end"/>
-      </w:r>
-      <w:r>
-        <w:rPr>
-          <w:rFonts w:ascii="Times New Roman" w:hAnsi="Times New Roman"/>
-          <w:sz w:val="20"/>
-          <w:szCs w:val="24"/>
-        </w:rPr>
-        <w:t>]</w:t>
-      </w:r>
-      <w:r>
-        <w:rPr>
-          <w:rFonts w:ascii="Times New Roman" w:hAnsi="Times New Roman"/>
-          <w:sz w:val="20"/>
-          <w:szCs w:val="24"/>
-        </w:rPr>
-        <w:t xml:space="preserve">). The paper version available on </w:t>
-      </w:r>
-      <w:proofErr w:type="spellStart"/>
-      <w:r>
-        <w:rPr>
-          <w:rFonts w:ascii="Times New Roman" w:hAnsi="Times New Roman"/>
-          <w:sz w:val="20"/>
-          <w:szCs w:val="24"/>
-        </w:rPr>
-        <w:t>ResearchGate</w:t>
-      </w:r>
-      <w:proofErr w:type="spellEnd"/>
-      <w:r>
-        <w:rPr>
-          <w:rFonts w:ascii="Times New Roman" w:hAnsi="Times New Roman"/>
-          <w:sz w:val="20"/>
-          <w:szCs w:val="24"/>
-        </w:rPr>
-        <w:t xml:space="preserve"> might help in case the published version is unavailable.</w:t>
-      </w:r>
-    </w:p>
-    <w:p>
-      <w:pPr>
-        <w:spacing w:after="0" w:line="240" w:lineRule="auto"/>
-        <w:jc w:val="both"/>
-        <w:rPr>
-          <w:rFonts w:ascii="Times New Roman" w:hAnsi="Times New Roman"/>
-          <w:sz w:val="20"/>
-          <w:szCs w:val="20"/>
-        </w:rPr>
-      </w:pPr>
-    </w:p>
-    <w:p>
-      <w:pPr>
-        <w:pStyle w:val="Titolo2"/>
-        <w:keepNext w:val="0"/>
-        <w:numPr>
-          <w:ilvl w:val="0"/>
-          <w:numId w:val="3"/>
-        </w:numPr>
-        <w:spacing w:before="0" w:after="0" w:line="240" w:lineRule="auto"/>
-        <w:rPr>
-          <w:rFonts w:ascii="Times New Roman" w:hAnsi="Times New Roman"/>
-          <w:bCs w:val="0"/>
-          <w:i w:val="0"/>
-          <w:iCs w:val="0"/>
-          <w:sz w:val="24"/>
-          <w:szCs w:val="24"/>
-        </w:rPr>
-      </w:pPr>
-      <w:bookmarkStart w:id="13" w:name="_Toc521070886"/>
-      <w:bookmarkStart w:id="14" w:name="_Ref520373754"/>
-      <w:r>
-        <w:rPr>
-          <w:rFonts w:ascii="Times New Roman" w:hAnsi="Times New Roman"/>
-          <w:bCs w:val="0"/>
-          <w:i w:val="0"/>
-          <w:iCs w:val="0"/>
-          <w:sz w:val="24"/>
-          <w:szCs w:val="24"/>
-        </w:rPr>
         <w:t>References</w:t>
       </w:r>
-      <w:bookmarkEnd w:id="13"/>
+      <w:bookmarkEnd w:id="15"/>
     </w:p>
     <w:p>
       <w:pPr>
@@ -3726,8 +2490,8 @@
           <w:sz w:val="20"/>
         </w:rPr>
       </w:pPr>
-      <w:bookmarkStart w:id="15" w:name="_Ref520967512"/>
-      <w:bookmarkStart w:id="16" w:name="_Ref521406204"/>
+      <w:bookmarkStart w:id="17" w:name="_Ref520967512"/>
+      <w:bookmarkStart w:id="18" w:name="_Ref521406204"/>
       <w:r>
         <w:rPr>
           <w:sz w:val="20"/>
@@ -3788,7 +2552,7 @@
         </w:rPr>
         <w:t xml:space="preserve"> 18001519.</w:t>
       </w:r>
-      <w:bookmarkEnd w:id="15"/>
+      <w:bookmarkEnd w:id="17"/>
     </w:p>
     <w:p>
       <w:pPr>
@@ -3802,7 +2566,7 @@
           <w:sz w:val="20"/>
         </w:rPr>
       </w:pPr>
-      <w:bookmarkStart w:id="17" w:name="_Ref521476512"/>
+      <w:bookmarkStart w:id="19" w:name="_Ref521476512"/>
       <w:r>
         <w:rPr>
           <w:sz w:val="20"/>
@@ -3933,25 +2697,11 @@
         <w:rPr>
           <w:sz w:val="20"/>
         </w:rPr>
-        <w:t xml:space="preserve"> </w:t>
-      </w:r>
-      <w:proofErr w:type="spellStart"/>
-      <w:r>
-        <w:rPr>
-          <w:sz w:val="20"/>
-        </w:rPr>
-        <w:t>Fluid</w:t>
-      </w:r>
-      <w:proofErr w:type="spellEnd"/>
-      <w:r>
-        <w:rPr>
-          <w:sz w:val="20"/>
-        </w:rPr>
-        <w:t xml:space="preserve"> Dynamics, 31(10):413-434; DOI 10.1080/10618562.2017.1422731</w:t>
-      </w:r>
-      <w:bookmarkEnd w:id="14"/>
+        <w:t xml:space="preserve"> Fluid Dynamics, 31(10):413-434; DOI 10.1080/10618562.2017.1422731</w:t>
+      </w:r>
       <w:bookmarkEnd w:id="16"/>
-      <w:bookmarkEnd w:id="17"/>
+      <w:bookmarkEnd w:id="18"/>
+      <w:bookmarkEnd w:id="19"/>
     </w:p>
     <w:p>
       <w:pPr>
@@ -3965,7 +2715,7 @@
           <w:sz w:val="20"/>
         </w:rPr>
       </w:pPr>
-      <w:bookmarkStart w:id="18" w:name="_Ref521406207"/>
+      <w:bookmarkStart w:id="20" w:name="_Ref521406207"/>
       <w:r>
         <w:rPr>
           <w:sz w:val="20"/>
@@ -4014,7 +2764,40 @@
         </w:rPr>
         <w:t xml:space="preserve"> 17002102.</w:t>
       </w:r>
-      <w:bookmarkEnd w:id="18"/>
+      <w:bookmarkEnd w:id="20"/>
+    </w:p>
+    <w:p>
+      <w:pPr>
+        <w:pStyle w:val="Paragrafoelenco"/>
+        <w:numPr>
+          <w:ilvl w:val="0"/>
+          <w:numId w:val="38"/>
+        </w:numPr>
+        <w:jc w:val="both"/>
+        <w:rPr>
+          <w:sz w:val="20"/>
+        </w:rPr>
+      </w:pPr>
+      <w:r>
+        <w:rPr>
+          <w:sz w:val="20"/>
+        </w:rPr>
+        <w:t xml:space="preserve">SPHERA (RSE </w:t>
+      </w:r>
+      <w:proofErr w:type="spellStart"/>
+      <w:r>
+        <w:rPr>
+          <w:sz w:val="20"/>
+        </w:rPr>
+        <w:t>SpA</w:t>
+      </w:r>
+      <w:proofErr w:type="spellEnd"/>
+      <w:r>
+        <w:rPr>
+          <w:sz w:val="20"/>
+        </w:rPr>
+        <w:t>), https://github.com/AndreaAmicarelliRSE/SPHERA</w:t>
+      </w:r>
     </w:p>
     <w:p>
       <w:pPr>
@@ -4039,7 +2822,7 @@
 
 <file path=word/comments.xml><?xml version="1.0" encoding="utf-8"?>
 <w:comments xmlns:wpc="http://schemas.microsoft.com/office/word/2010/wordprocessingCanvas" xmlns:mc="http://schemas.openxmlformats.org/markup-compatibility/2006" xmlns:o="urn:schemas-microsoft-com:office:office" xmlns:r="http://schemas.openxmlformats.org/officeDocument/2006/relationships" xmlns:m="http://schemas.openxmlformats.org/officeDocument/2006/math" xmlns:v="urn:schemas-microsoft-com:vml" xmlns:wp14="http://schemas.microsoft.com/office/word/2010/wordprocessingDrawing" xmlns:wp="http://schemas.openxmlformats.org/drawingml/2006/wordprocessingDrawing" xmlns:w10="urn:schemas-microsoft-com:office:word" xmlns:w="http://schemas.openxmlformats.org/wordprocessingml/2006/main" xmlns:w14="http://schemas.microsoft.com/office/word/2010/wordml" xmlns:wpg="http://schemas.microsoft.com/office/word/2010/wordprocessingGroup" xmlns:wpi="http://schemas.microsoft.com/office/word/2010/wordprocessingInk" xmlns:wne="http://schemas.microsoft.com/office/word/2006/wordml" xmlns:wps="http://schemas.microsoft.com/office/word/2010/wordprocessingShape" mc:Ignorable="w14 wp14">
-  <w:comment w:id="8" w:author="Amicarelli Andrea (RSE)" w:date="2020-11-25T14:03:00Z" w:initials="AA(">
+  <w:comment w:id="4" w:author="Amicarelli Andrea (RSE)" w:date="2021-03-12T10:21:00Z" w:initials="AA(">
     <w:p>
       <w:pPr>
         <w:pStyle w:val="Testocommento"/>
@@ -4051,7 +2834,48 @@
         <w:annotationRef/>
       </w:r>
       <w:r>
-        <w:t>New part</w:t>
+        <w:t xml:space="preserve">The main part of this section has been moved to the documentation file of SPHERA (RSE </w:t>
+      </w:r>
+      <w:proofErr w:type="spellStart"/>
+      <w:r>
+        <w:t>SpA</w:t>
+      </w:r>
+      <w:proofErr w:type="spellEnd"/>
+      <w:r>
+        <w:t>)</w:t>
+      </w:r>
+    </w:p>
+  </w:comment>
+  <w:comment w:id="10" w:author="Amicarelli Andrea (RSE)" w:date="2021-03-12T10:22:00Z" w:initials="AA(">
+    <w:p>
+      <w:pPr>
+        <w:pStyle w:val="Testocommento"/>
+      </w:pPr>
+      <w:r>
+        <w:rPr>
+          <w:rStyle w:val="Rimandocommento"/>
+        </w:rPr>
+        <w:annotationRef/>
+      </w:r>
+      <w:r>
+        <w:t xml:space="preserve">The </w:t>
+      </w:r>
+      <w:r>
+        <w:t xml:space="preserve">section </w:t>
+      </w:r>
+      <w:r>
+        <w:t xml:space="preserve">“Notes” </w:t>
+      </w:r>
+      <w:r>
+        <w:t xml:space="preserve">has been moved to the documentation file of SPHERA (RSE </w:t>
+      </w:r>
+      <w:proofErr w:type="spellStart"/>
+      <w:r>
+        <w:t>SpA</w:t>
+      </w:r>
+      <w:proofErr w:type="spellEnd"/>
+      <w:r>
+        <w:t>)</w:t>
       </w:r>
     </w:p>
   </w:comment>
@@ -10020,7 +8844,7 @@
 </file>
 
 <file path=customXml/itemProps1.xml><?xml version="1.0" encoding="utf-8"?>
-<ds:datastoreItem xmlns:ds="http://schemas.openxmlformats.org/officeDocument/2006/customXml" ds:itemID="{2129F2A4-0229-496F-B0B3-7DA6894F3EC2}">
+<ds:datastoreItem xmlns:ds="http://schemas.openxmlformats.org/officeDocument/2006/customXml" ds:itemID="{A49DD905-A2D8-4ED0-BD22-C746DD71ACB3}">
   <ds:schemaRefs>
     <ds:schemaRef ds:uri="http://schemas.openxmlformats.org/officeDocument/2006/bibliography"/>
   </ds:schemaRefs>

</xml_diff>